<commit_message>
CHANGES THAT SHOULD BE RECORDED IN DOCUMENT
</commit_message>
<xml_diff>
--- a/Video script.docx
+++ b/Video script.docx
@@ -24,9 +24,13 @@
           <w:szCs w:val="25"/>
           <w:lang w:eastAsia="en-GB"/>
         </w:rPr>
-        <w:t>De</w:t>
-      </w:r>
-      <w:r>
+        <w:t xml:space="preserve">Design Consideration </w:t>
+      </w:r>
+    </w:p>
+    <w:p>
+      <w:pPr>
+        <w:shd w:val="clear" w:color="auto" w:fill="FFFFFF"/>
+        <w:spacing w:after="0" w:line="240" w:lineRule="auto"/>
         <w:rPr>
           <w:rFonts w:ascii="Arial" w:eastAsia="Times New Roman" w:hAnsi="Arial" w:cs="Arial"/>
           <w:b/>
@@ -35,13 +39,8 @@
           <w:szCs w:val="25"/>
           <w:lang w:eastAsia="en-GB"/>
         </w:rPr>
-        <w:t xml:space="preserve">sign Consideration </w:t>
-      </w:r>
-    </w:p>
-    <w:p>
-      <w:pPr>
-        <w:shd w:val="clear" w:color="auto" w:fill="FFFFFF"/>
-        <w:spacing w:after="0" w:line="240" w:lineRule="auto"/>
+      </w:pPr>
+      <w:r>
         <w:rPr>
           <w:rFonts w:ascii="Arial" w:eastAsia="Times New Roman" w:hAnsi="Arial" w:cs="Arial"/>
           <w:b/>
@@ -50,8 +49,13 @@
           <w:szCs w:val="25"/>
           <w:lang w:eastAsia="en-GB"/>
         </w:rPr>
-      </w:pPr>
-      <w:r>
+        <w:t>(including discussion of usability, accessibility and design</w:t>
+      </w:r>
+    </w:p>
+    <w:p>
+      <w:pPr>
+        <w:shd w:val="clear" w:color="auto" w:fill="FFFFFF"/>
+        <w:spacing w:after="0" w:line="240" w:lineRule="auto"/>
         <w:rPr>
           <w:rFonts w:ascii="Arial" w:eastAsia="Times New Roman" w:hAnsi="Arial" w:cs="Arial"/>
           <w:b/>
@@ -60,13 +64,8 @@
           <w:szCs w:val="25"/>
           <w:lang w:eastAsia="en-GB"/>
         </w:rPr>
-        <w:t>(including discussion of usability, accessibility and design</w:t>
-      </w:r>
-    </w:p>
-    <w:p>
-      <w:pPr>
-        <w:shd w:val="clear" w:color="auto" w:fill="FFFFFF"/>
-        <w:spacing w:after="0" w:line="240" w:lineRule="auto"/>
+      </w:pPr>
+      <w:r>
         <w:rPr>
           <w:rFonts w:ascii="Arial" w:eastAsia="Times New Roman" w:hAnsi="Arial" w:cs="Arial"/>
           <w:b/>
@@ -75,8 +74,25 @@
           <w:szCs w:val="25"/>
           <w:lang w:eastAsia="en-GB"/>
         </w:rPr>
-      </w:pPr>
-      <w:r>
+        <w:t xml:space="preserve">guidelines) </w:t>
+      </w:r>
+    </w:p>
+    <w:p>
+      <w:pPr>
+        <w:shd w:val="clear" w:color="auto" w:fill="FFFFFF"/>
+        <w:spacing w:after="0" w:line="240" w:lineRule="auto"/>
+        <w:rPr>
+          <w:rFonts w:ascii="Arial" w:eastAsia="Times New Roman" w:hAnsi="Arial" w:cs="Arial"/>
+          <w:sz w:val="25"/>
+          <w:szCs w:val="25"/>
+          <w:lang w:eastAsia="en-GB"/>
+        </w:rPr>
+      </w:pPr>
+    </w:p>
+    <w:p>
+      <w:pPr>
+        <w:shd w:val="clear" w:color="auto" w:fill="FFFFFF"/>
+        <w:spacing w:after="0" w:line="240" w:lineRule="auto"/>
         <w:rPr>
           <w:rFonts w:ascii="Arial" w:eastAsia="Times New Roman" w:hAnsi="Arial" w:cs="Arial"/>
           <w:b/>
@@ -85,25 +101,8 @@
           <w:szCs w:val="25"/>
           <w:lang w:eastAsia="en-GB"/>
         </w:rPr>
-        <w:t xml:space="preserve">guidelines) </w:t>
-      </w:r>
-    </w:p>
-    <w:p>
-      <w:pPr>
-        <w:shd w:val="clear" w:color="auto" w:fill="FFFFFF"/>
-        <w:spacing w:after="0" w:line="240" w:lineRule="auto"/>
-        <w:rPr>
-          <w:rFonts w:ascii="Arial" w:eastAsia="Times New Roman" w:hAnsi="Arial" w:cs="Arial"/>
-          <w:sz w:val="25"/>
-          <w:szCs w:val="25"/>
-          <w:lang w:eastAsia="en-GB"/>
-        </w:rPr>
-      </w:pPr>
-    </w:p>
-    <w:p>
-      <w:pPr>
-        <w:shd w:val="clear" w:color="auto" w:fill="FFFFFF"/>
-        <w:spacing w:after="0" w:line="240" w:lineRule="auto"/>
+      </w:pPr>
+      <w:r>
         <w:rPr>
           <w:rFonts w:ascii="Arial" w:eastAsia="Times New Roman" w:hAnsi="Arial" w:cs="Arial"/>
           <w:b/>
@@ -112,8 +111,13 @@
           <w:szCs w:val="25"/>
           <w:lang w:eastAsia="en-GB"/>
         </w:rPr>
-      </w:pPr>
-      <w:r>
+        <w:t xml:space="preserve">Implementation: </w:t>
+      </w:r>
+    </w:p>
+    <w:p>
+      <w:pPr>
+        <w:shd w:val="clear" w:color="auto" w:fill="FFFFFF"/>
+        <w:spacing w:after="0" w:line="240" w:lineRule="auto"/>
         <w:rPr>
           <w:rFonts w:ascii="Arial" w:eastAsia="Times New Roman" w:hAnsi="Arial" w:cs="Arial"/>
           <w:b/>
@@ -122,13 +126,8 @@
           <w:szCs w:val="25"/>
           <w:lang w:eastAsia="en-GB"/>
         </w:rPr>
-        <w:t xml:space="preserve">Implementation: </w:t>
-      </w:r>
-    </w:p>
-    <w:p>
-      <w:pPr>
-        <w:shd w:val="clear" w:color="auto" w:fill="FFFFFF"/>
-        <w:spacing w:after="0" w:line="240" w:lineRule="auto"/>
+      </w:pPr>
+      <w:r>
         <w:rPr>
           <w:rFonts w:ascii="Arial" w:eastAsia="Times New Roman" w:hAnsi="Arial" w:cs="Arial"/>
           <w:b/>
@@ -137,7 +136,9 @@
           <w:szCs w:val="25"/>
           <w:lang w:eastAsia="en-GB"/>
         </w:rPr>
-      </w:pPr>
+        <w:t xml:space="preserve">Brief </w:t>
+      </w:r>
+      <w:proofErr w:type="gramStart"/>
       <w:r>
         <w:rPr>
           <w:rFonts w:ascii="Arial" w:eastAsia="Times New Roman" w:hAnsi="Arial" w:cs="Arial"/>
@@ -147,9 +148,9 @@
           <w:szCs w:val="25"/>
           <w:lang w:eastAsia="en-GB"/>
         </w:rPr>
-        <w:t xml:space="preserve">Brief </w:t>
-      </w:r>
-      <w:proofErr w:type="gramStart"/>
+        <w:t>description  and</w:t>
+      </w:r>
+      <w:proofErr w:type="gramEnd"/>
       <w:r>
         <w:rPr>
           <w:rFonts w:ascii="Arial" w:eastAsia="Times New Roman" w:hAnsi="Arial" w:cs="Arial"/>
@@ -159,10 +160,13 @@
           <w:szCs w:val="25"/>
           <w:lang w:eastAsia="en-GB"/>
         </w:rPr>
-        <w:t>description  and</w:t>
-      </w:r>
-      <w:proofErr w:type="gramEnd"/>
-      <w:r>
+        <w:t xml:space="preserve"> reflection of your code implementation,</w:t>
+      </w:r>
+    </w:p>
+    <w:p>
+      <w:pPr>
+        <w:shd w:val="clear" w:color="auto" w:fill="FFFFFF"/>
+        <w:spacing w:after="0" w:line="240" w:lineRule="auto"/>
         <w:rPr>
           <w:rFonts w:ascii="Arial" w:eastAsia="Times New Roman" w:hAnsi="Arial" w:cs="Arial"/>
           <w:b/>
@@ -171,13 +175,8 @@
           <w:szCs w:val="25"/>
           <w:lang w:eastAsia="en-GB"/>
         </w:rPr>
-        <w:t xml:space="preserve"> reflection of your code implementation,</w:t>
-      </w:r>
-    </w:p>
-    <w:p>
-      <w:pPr>
-        <w:shd w:val="clear" w:color="auto" w:fill="FFFFFF"/>
-        <w:spacing w:after="0" w:line="240" w:lineRule="auto"/>
+      </w:pPr>
+      <w:r>
         <w:rPr>
           <w:rFonts w:ascii="Arial" w:eastAsia="Times New Roman" w:hAnsi="Arial" w:cs="Arial"/>
           <w:b/>
@@ -186,8 +185,13 @@
           <w:szCs w:val="25"/>
           <w:lang w:eastAsia="en-GB"/>
         </w:rPr>
-      </w:pPr>
-      <w:r>
+        <w:t>level of complexity, how the key features are implemented, and any additional</w:t>
+      </w:r>
+    </w:p>
+    <w:p>
+      <w:pPr>
+        <w:shd w:val="clear" w:color="auto" w:fill="FFFFFF"/>
+        <w:spacing w:after="0" w:line="240" w:lineRule="auto"/>
         <w:rPr>
           <w:rFonts w:ascii="Arial" w:eastAsia="Times New Roman" w:hAnsi="Arial" w:cs="Arial"/>
           <w:b/>
@@ -196,13 +200,8 @@
           <w:szCs w:val="25"/>
           <w:lang w:eastAsia="en-GB"/>
         </w:rPr>
-        <w:t>level of complexity, how the key features are implemented, and any additional</w:t>
-      </w:r>
-    </w:p>
-    <w:p>
-      <w:pPr>
-        <w:shd w:val="clear" w:color="auto" w:fill="FFFFFF"/>
-        <w:spacing w:after="0" w:line="240" w:lineRule="auto"/>
+      </w:pPr>
+      <w:r>
         <w:rPr>
           <w:rFonts w:ascii="Arial" w:eastAsia="Times New Roman" w:hAnsi="Arial" w:cs="Arial"/>
           <w:b/>
@@ -211,8 +210,13 @@
           <w:szCs w:val="25"/>
           <w:lang w:eastAsia="en-GB"/>
         </w:rPr>
-      </w:pPr>
-      <w:r>
+        <w:t xml:space="preserve">tools/APIs used to develop the app. </w:t>
+      </w:r>
+    </w:p>
+    <w:p>
+      <w:pPr>
+        <w:shd w:val="clear" w:color="auto" w:fill="FFFFFF"/>
+        <w:spacing w:after="0" w:line="240" w:lineRule="auto"/>
         <w:rPr>
           <w:rFonts w:ascii="Arial" w:eastAsia="Times New Roman" w:hAnsi="Arial" w:cs="Arial"/>
           <w:b/>
@@ -221,8 +225,7 @@
           <w:szCs w:val="25"/>
           <w:lang w:eastAsia="en-GB"/>
         </w:rPr>
-        <w:t xml:space="preserve">tools/APIs used to develop the app. </w:t>
-      </w:r>
+      </w:pPr>
     </w:p>
     <w:p>
       <w:pPr>
@@ -237,11 +240,7 @@
           <w:lang w:eastAsia="en-GB"/>
         </w:rPr>
       </w:pPr>
-    </w:p>
-    <w:p>
-      <w:pPr>
-        <w:shd w:val="clear" w:color="auto" w:fill="FFFFFF"/>
-        <w:spacing w:after="0" w:line="240" w:lineRule="auto"/>
+      <w:r>
         <w:rPr>
           <w:rFonts w:ascii="Arial" w:eastAsia="Times New Roman" w:hAnsi="Arial" w:cs="Arial"/>
           <w:b/>
@@ -250,8 +249,13 @@
           <w:szCs w:val="25"/>
           <w:lang w:eastAsia="en-GB"/>
         </w:rPr>
-      </w:pPr>
-      <w:r>
+        <w:t>Critique</w:t>
+      </w:r>
+    </w:p>
+    <w:p>
+      <w:pPr>
+        <w:shd w:val="clear" w:color="auto" w:fill="FFFFFF"/>
+        <w:spacing w:after="0" w:line="240" w:lineRule="auto"/>
         <w:rPr>
           <w:rFonts w:ascii="Arial" w:eastAsia="Times New Roman" w:hAnsi="Arial" w:cs="Arial"/>
           <w:b/>
@@ -260,13 +264,8 @@
           <w:szCs w:val="25"/>
           <w:lang w:eastAsia="en-GB"/>
         </w:rPr>
-        <w:t>Critique</w:t>
-      </w:r>
-    </w:p>
-    <w:p>
-      <w:pPr>
-        <w:shd w:val="clear" w:color="auto" w:fill="FFFFFF"/>
-        <w:spacing w:after="0" w:line="240" w:lineRule="auto"/>
+      </w:pPr>
+      <w:r>
         <w:rPr>
           <w:rFonts w:ascii="Arial" w:eastAsia="Times New Roman" w:hAnsi="Arial" w:cs="Arial"/>
           <w:b/>
@@ -275,8 +274,13 @@
           <w:szCs w:val="25"/>
           <w:lang w:eastAsia="en-GB"/>
         </w:rPr>
-      </w:pPr>
-      <w:r>
+        <w:t>:   What   worked   and   what   didn’t   work   and   how   could   the   program   be</w:t>
+      </w:r>
+    </w:p>
+    <w:p>
+      <w:pPr>
+        <w:shd w:val="clear" w:color="auto" w:fill="FFFFFF"/>
+        <w:spacing w:after="0" w:line="240" w:lineRule="auto"/>
         <w:rPr>
           <w:rFonts w:ascii="Arial" w:eastAsia="Times New Roman" w:hAnsi="Arial" w:cs="Arial"/>
           <w:b/>
@@ -285,13 +289,8 @@
           <w:szCs w:val="25"/>
           <w:lang w:eastAsia="en-GB"/>
         </w:rPr>
-        <w:t>:   What   worked   and   what   didn’t   work   and   how   could   the   program   be</w:t>
-      </w:r>
-    </w:p>
-    <w:p>
-      <w:pPr>
-        <w:shd w:val="clear" w:color="auto" w:fill="FFFFFF"/>
-        <w:spacing w:after="0" w:line="240" w:lineRule="auto"/>
+      </w:pPr>
+      <w:r>
         <w:rPr>
           <w:rFonts w:ascii="Arial" w:eastAsia="Times New Roman" w:hAnsi="Arial" w:cs="Arial"/>
           <w:b/>
@@ -300,8 +299,13 @@
           <w:szCs w:val="25"/>
           <w:lang w:eastAsia="en-GB"/>
         </w:rPr>
-      </w:pPr>
-      <w:r>
+        <w:t>Improved.</w:t>
+      </w:r>
+    </w:p>
+    <w:p>
+      <w:pPr>
+        <w:shd w:val="clear" w:color="auto" w:fill="FFFFFF"/>
+        <w:spacing w:after="0" w:line="240" w:lineRule="auto"/>
         <w:rPr>
           <w:rFonts w:ascii="Arial" w:eastAsia="Times New Roman" w:hAnsi="Arial" w:cs="Arial"/>
           <w:b/>
@@ -310,9 +314,12 @@
           <w:szCs w:val="25"/>
           <w:lang w:eastAsia="en-GB"/>
         </w:rPr>
-        <w:t>I</w:t>
-      </w:r>
-      <w:r>
+      </w:pPr>
+    </w:p>
+    <w:p>
+      <w:pPr>
+        <w:shd w:val="clear" w:color="auto" w:fill="FFFFFF"/>
+        <w:spacing w:after="0" w:line="240" w:lineRule="auto"/>
         <w:rPr>
           <w:rFonts w:ascii="Arial" w:eastAsia="Times New Roman" w:hAnsi="Arial" w:cs="Arial"/>
           <w:b/>
@@ -321,9 +328,12 @@
           <w:szCs w:val="25"/>
           <w:lang w:eastAsia="en-GB"/>
         </w:rPr>
-        <w:t>mproved</w:t>
-      </w:r>
-      <w:r>
+      </w:pPr>
+    </w:p>
+    <w:p>
+      <w:pPr>
+        <w:shd w:val="clear" w:color="auto" w:fill="FFFFFF"/>
+        <w:spacing w:after="0" w:line="240" w:lineRule="auto"/>
         <w:rPr>
           <w:rFonts w:ascii="Arial" w:eastAsia="Times New Roman" w:hAnsi="Arial" w:cs="Arial"/>
           <w:b/>
@@ -332,10 +342,69 @@
           <w:szCs w:val="25"/>
           <w:lang w:eastAsia="en-GB"/>
         </w:rPr>
-        <w:t>.</w:t>
-      </w:r>
-      <w:bookmarkStart w:id="0" w:name="_GoBack"/>
-      <w:bookmarkEnd w:id="0"/>
+      </w:pPr>
+      <w:r>
+        <w:rPr>
+          <w:rFonts w:ascii="Arial" w:eastAsia="Times New Roman" w:hAnsi="Arial" w:cs="Arial"/>
+          <w:b/>
+          <w:bCs/>
+          <w:sz w:val="25"/>
+          <w:szCs w:val="25"/>
+          <w:lang w:eastAsia="en-GB"/>
+        </w:rPr>
+        <w:t>Description of the app:</w:t>
+      </w:r>
+    </w:p>
+    <w:p>
+      <w:pPr>
+        <w:shd w:val="clear" w:color="auto" w:fill="FFFFFF"/>
+        <w:spacing w:after="0" w:line="240" w:lineRule="auto"/>
+        <w:rPr>
+          <w:rFonts w:ascii="Arial" w:eastAsia="Times New Roman" w:hAnsi="Arial" w:cs="Arial"/>
+          <w:b/>
+          <w:bCs/>
+          <w:sz w:val="25"/>
+          <w:szCs w:val="25"/>
+          <w:lang w:eastAsia="en-GB"/>
+        </w:rPr>
+      </w:pPr>
+    </w:p>
+    <w:p>
+      <w:pPr>
+        <w:spacing w:after="0"/>
+        <w:jc w:val="both"/>
+        <w:rPr>
+          <w:rFonts w:ascii="Verdana" w:eastAsia="Times New Roman" w:hAnsi="Verdana" w:cs="Calibri"/>
+          <w:color w:val="000000"/>
+          <w:lang w:eastAsia="en-GB"/>
+        </w:rPr>
+      </w:pPr>
+      <w:r>
+        <w:rPr>
+          <w:rFonts w:ascii="Verdana" w:eastAsia="Times New Roman" w:hAnsi="Verdana" w:cs="Calibri"/>
+          <w:color w:val="000000"/>
+          <w:lang w:eastAsia="en-GB"/>
+        </w:rPr>
+        <w:t xml:space="preserve">The Menu app allows users to run their own takeaway/restaurant from their own kitchens. The app has two types of </w:t>
+      </w:r>
+      <w:proofErr w:type="gramStart"/>
+      <w:r>
+        <w:rPr>
+          <w:rFonts w:ascii="Verdana" w:eastAsia="Times New Roman" w:hAnsi="Verdana" w:cs="Calibri"/>
+          <w:color w:val="000000"/>
+          <w:lang w:eastAsia="en-GB"/>
+        </w:rPr>
+        <w:t>users;</w:t>
+      </w:r>
+      <w:proofErr w:type="gramEnd"/>
+      <w:r>
+        <w:rPr>
+          <w:rFonts w:ascii="Verdana" w:eastAsia="Times New Roman" w:hAnsi="Verdana" w:cs="Calibri"/>
+          <w:color w:val="000000"/>
+          <w:lang w:eastAsia="en-GB"/>
+        </w:rPr>
+        <w:t xml:space="preserve"> Chefs, and eaters. Chefs sell food made in their kitchen to eaters. Food can be either sold as takeaway or eaters can eat in chefs’ kitchens. </w:t>
+      </w:r>
     </w:p>
     <w:p/>
     <w:p>
@@ -355,7 +424,23 @@
           <w:color w:val="000000"/>
           <w:lang w:eastAsia="en-GB"/>
         </w:rPr>
-        <w:t>Considering android is a google product, choosing the google design styles (Google, 2019) for android made sense, since the design style is tailored for the products in which the app will run.</w:t>
+        <w:t xml:space="preserve">Considering android is a google product, choosing the google design styles for android made sense, since the design style is tailored for the products in which the app </w:t>
+      </w:r>
+      <w:r>
+        <w:rPr>
+          <w:rFonts w:ascii="Verdana" w:eastAsia="Times New Roman" w:hAnsi="Verdana" w:cs="Calibri"/>
+          <w:color w:val="000000"/>
+          <w:lang w:eastAsia="en-GB"/>
+        </w:rPr>
+        <w:t>runs</w:t>
+      </w:r>
+      <w:r>
+        <w:rPr>
+          <w:rFonts w:ascii="Verdana" w:eastAsia="Times New Roman" w:hAnsi="Verdana" w:cs="Calibri"/>
+          <w:color w:val="000000"/>
+          <w:lang w:eastAsia="en-GB"/>
+        </w:rPr>
+        <w:t>.</w:t>
       </w:r>
     </w:p>
     <w:p>
@@ -474,6 +559,85 @@
     </w:p>
     <w:p>
       <w:pPr>
+        <w:pStyle w:val="ListParagraph"/>
+        <w:spacing w:after="0"/>
+        <w:jc w:val="both"/>
+        <w:rPr>
+          <w:rFonts w:ascii="Verdana" w:eastAsia="Times New Roman" w:hAnsi="Verdana" w:cs="Calibri"/>
+          <w:color w:val="000000"/>
+          <w:lang w:eastAsia="en-GB"/>
+        </w:rPr>
+      </w:pPr>
+    </w:p>
+    <w:p>
+      <w:pPr>
+        <w:spacing w:after="0"/>
+        <w:jc w:val="both"/>
+        <w:rPr>
+          <w:rFonts w:ascii="Verdana" w:eastAsia="Times New Roman" w:hAnsi="Verdana" w:cs="Calibri"/>
+          <w:color w:val="000000"/>
+          <w:lang w:eastAsia="en-GB"/>
+        </w:rPr>
+      </w:pPr>
+      <w:r>
+        <w:rPr>
+          <w:rFonts w:ascii="Verdana" w:eastAsia="Times New Roman" w:hAnsi="Verdana" w:cs="Calibri"/>
+          <w:color w:val="000000"/>
+          <w:lang w:eastAsia="en-GB"/>
+        </w:rPr>
+        <w:t xml:space="preserve">The primary colour used for this app is pink, with the secondary colour as blue. </w:t>
+      </w:r>
+      <w:r>
+        <w:rPr>
+          <w:rFonts w:ascii="Verdana" w:eastAsia="Times New Roman" w:hAnsi="Verdana" w:cs="Calibri"/>
+          <w:color w:val="000000"/>
+          <w:lang w:eastAsia="en-GB"/>
+        </w:rPr>
+        <w:t>The weak toned colours g</w:t>
+      </w:r>
+      <w:r>
+        <w:rPr>
+          <w:rFonts w:ascii="Verdana" w:eastAsia="Times New Roman" w:hAnsi="Verdana" w:cs="Calibri"/>
+          <w:color w:val="000000"/>
+          <w:lang w:eastAsia="en-GB"/>
+        </w:rPr>
+        <w:t>rey and light grey were chosen as surface and background colours</w:t>
+      </w:r>
+      <w:r>
+        <w:rPr>
+          <w:rFonts w:ascii="Verdana" w:eastAsia="Times New Roman" w:hAnsi="Verdana" w:cs="Calibri"/>
+          <w:color w:val="000000"/>
+          <w:lang w:eastAsia="en-GB"/>
+        </w:rPr>
+        <w:t xml:space="preserve"> </w:t>
+      </w:r>
+      <w:r>
+        <w:rPr>
+          <w:rFonts w:ascii="Verdana" w:eastAsia="Times New Roman" w:hAnsi="Verdana" w:cs="Calibri"/>
+          <w:color w:val="000000"/>
+          <w:lang w:eastAsia="en-GB"/>
+        </w:rPr>
+        <w:t>to</w:t>
+      </w:r>
+      <w:r>
+        <w:rPr>
+          <w:rFonts w:ascii="Verdana" w:eastAsia="Times New Roman" w:hAnsi="Verdana" w:cs="Calibri"/>
+          <w:color w:val="000000"/>
+          <w:lang w:eastAsia="en-GB"/>
+        </w:rPr>
+        <w:t xml:space="preserve"> not distract the user from more important UI elements.</w:t>
+      </w:r>
+      <w:r>
+        <w:rPr>
+          <w:rFonts w:ascii="Verdana" w:eastAsia="Times New Roman" w:hAnsi="Verdana" w:cs="Calibri"/>
+          <w:color w:val="000000"/>
+          <w:lang w:eastAsia="en-GB"/>
+        </w:rPr>
+        <w:t xml:space="preserve"> These colours were chosen with colour blindness in mind.</w:t>
+      </w:r>
+    </w:p>
+    <w:p>
+      <w:pPr>
         <w:shd w:val="clear" w:color="auto" w:fill="FFFFFF"/>
         <w:spacing w:after="0" w:line="240" w:lineRule="auto"/>
         <w:rPr>
@@ -496,7 +660,982 @@
           <w:rFonts w:ascii="Verdana" w:hAnsi="Verdana"/>
           <w:lang w:eastAsia="en-GB"/>
         </w:rPr>
-        <w:t xml:space="preserve">The chosen Surface &amp; background colours as suggested by the google design style documentation have been selected as weak toned colours </w:t>
+        <w:t>Thanks to Android’s configuration settings allowing users to scale text larger if needed, little consideration</w:t>
+      </w:r>
+      <w:r>
+        <w:rPr>
+          <w:rFonts w:ascii="Verdana" w:hAnsi="Verdana"/>
+          <w:lang w:eastAsia="en-GB"/>
+        </w:rPr>
+        <w:t xml:space="preserve"> was made</w:t>
+      </w:r>
+      <w:r>
+        <w:rPr>
+          <w:rFonts w:ascii="Verdana" w:hAnsi="Verdana"/>
+          <w:lang w:eastAsia="en-GB"/>
+        </w:rPr>
+        <w:t xml:space="preserve"> as to the size of the apps text. Therefore, </w:t>
+      </w:r>
+      <w:r>
+        <w:rPr>
+          <w:rFonts w:ascii="Verdana" w:hAnsi="Verdana"/>
+          <w:lang w:eastAsia="en-GB"/>
+        </w:rPr>
+        <w:t xml:space="preserve">the </w:t>
+      </w:r>
+      <w:r>
+        <w:rPr>
+          <w:rFonts w:ascii="Verdana" w:hAnsi="Verdana"/>
+          <w:lang w:eastAsia="en-GB"/>
+        </w:rPr>
+        <w:t xml:space="preserve">text of the app </w:t>
+      </w:r>
+      <w:r>
+        <w:rPr>
+          <w:rFonts w:ascii="Verdana" w:hAnsi="Verdana"/>
+          <w:lang w:eastAsia="en-GB"/>
+        </w:rPr>
+        <w:t>has been</w:t>
+      </w:r>
+      <w:r>
+        <w:rPr>
+          <w:rFonts w:ascii="Verdana" w:hAnsi="Verdana"/>
+          <w:lang w:eastAsia="en-GB"/>
+        </w:rPr>
+        <w:t xml:space="preserve"> designed to be legible for users without any text size vision impairments.</w:t>
+      </w:r>
+      <w:r>
+        <w:rPr>
+          <w:rFonts w:ascii="Verdana" w:hAnsi="Verdana"/>
+          <w:lang w:eastAsia="en-GB"/>
+        </w:rPr>
+        <w:t xml:space="preserve"> The fact that text may be scaled has however been accounted for when it comes to the positioning of text in order to maintain a clear appearance</w:t>
+      </w:r>
+      <w:r>
+        <w:rPr>
+          <w:rFonts w:ascii="Verdana" w:hAnsi="Verdana"/>
+          <w:lang w:eastAsia="en-GB"/>
+        </w:rPr>
+        <w:t>.</w:t>
+      </w:r>
+    </w:p>
+    <w:p>
+      <w:pPr>
+        <w:rPr>
+          <w:rFonts w:ascii="Verdana" w:hAnsi="Verdana"/>
+          <w:lang w:eastAsia="en-GB"/>
+        </w:rPr>
+      </w:pPr>
+    </w:p>
+    <w:p>
+      <w:pPr>
+        <w:rPr>
+          <w:rFonts w:ascii="Verdana" w:hAnsi="Verdana"/>
+          <w:lang w:eastAsia="en-GB"/>
+        </w:rPr>
+      </w:pPr>
+    </w:p>
+    <w:p>
+      <w:pPr>
+        <w:rPr>
+          <w:rFonts w:ascii="Verdana" w:hAnsi="Verdana"/>
+          <w:lang w:eastAsia="en-GB"/>
+        </w:rPr>
+      </w:pPr>
+      <w:r>
+        <w:rPr>
+          <w:rFonts w:ascii="Verdana" w:hAnsi="Verdana"/>
+          <w:lang w:eastAsia="en-GB"/>
+        </w:rPr>
+        <w:lastRenderedPageBreak/>
+        <w:t xml:space="preserve">The app requires a database in order to store and make information available to all users. </w:t>
+      </w:r>
+      <w:r>
+        <w:rPr>
+          <w:rFonts w:ascii="Verdana" w:hAnsi="Verdana"/>
+          <w:lang w:eastAsia="en-GB"/>
+        </w:rPr>
+        <w:t>The chosen platform for this was an SQL server.</w:t>
+      </w:r>
+      <w:r>
+        <w:rPr>
+          <w:rFonts w:ascii="Verdana" w:hAnsi="Verdana"/>
+          <w:lang w:eastAsia="en-GB"/>
+        </w:rPr>
+        <w:t xml:space="preserve"> </w:t>
+      </w:r>
+      <w:r>
+        <w:rPr>
+          <w:rFonts w:ascii="Verdana" w:hAnsi="Verdana"/>
+          <w:lang w:eastAsia="en-GB"/>
+        </w:rPr>
+        <w:t xml:space="preserve">In order to connect the </w:t>
+      </w:r>
+      <w:r>
+        <w:rPr>
+          <w:rFonts w:ascii="Verdana" w:hAnsi="Verdana"/>
+          <w:lang w:eastAsia="en-GB"/>
+        </w:rPr>
+        <w:t>SQL</w:t>
+      </w:r>
+      <w:r>
+        <w:rPr>
+          <w:rFonts w:ascii="Verdana" w:hAnsi="Verdana"/>
+          <w:lang w:eastAsia="en-GB"/>
+        </w:rPr>
+        <w:t xml:space="preserve"> server with instances of the mobile app a </w:t>
+      </w:r>
+      <w:r>
+        <w:rPr>
+          <w:rFonts w:ascii="Verdana" w:hAnsi="Verdana"/>
+          <w:lang w:eastAsia="en-GB"/>
+        </w:rPr>
+        <w:t>PHP</w:t>
+      </w:r>
+      <w:r>
+        <w:rPr>
+          <w:rFonts w:ascii="Verdana" w:hAnsi="Verdana"/>
+          <w:lang w:eastAsia="en-GB"/>
+        </w:rPr>
+        <w:t xml:space="preserve"> </w:t>
+      </w:r>
+      <w:r>
+        <w:rPr>
+          <w:rFonts w:ascii="Verdana" w:hAnsi="Verdana"/>
+          <w:lang w:eastAsia="en-GB"/>
+        </w:rPr>
+        <w:t>API</w:t>
+      </w:r>
+      <w:r>
+        <w:rPr>
+          <w:rFonts w:ascii="Verdana" w:hAnsi="Verdana"/>
+          <w:lang w:eastAsia="en-GB"/>
+        </w:rPr>
+        <w:t xml:space="preserve"> was created as seen in the diagram.</w:t>
+      </w:r>
+      <w:r>
+        <w:rPr>
+          <w:rFonts w:ascii="Verdana" w:hAnsi="Verdana"/>
+          <w:lang w:eastAsia="en-GB"/>
+        </w:rPr>
+        <w:t xml:space="preserve"> </w:t>
+      </w:r>
+    </w:p>
+    <w:p>
+      <w:pPr>
+        <w:rPr>
+          <w:rFonts w:ascii="Verdana" w:hAnsi="Verdana"/>
+          <w:lang w:eastAsia="en-GB"/>
+        </w:rPr>
+      </w:pPr>
+      <w:r>
+        <w:rPr>
+          <w:noProof/>
+        </w:rPr>
+        <w:drawing>
+          <wp:inline distT="0" distB="0" distL="0" distR="0" wp14:anchorId="47059250" wp14:editId="45C68996">
+            <wp:extent cx="5731510" cy="1397000"/>
+            <wp:effectExtent l="0" t="0" r="2540" b="0"/>
+            <wp:docPr id="1" name="Picture 1"/>
+            <wp:cNvGraphicFramePr>
+              <a:graphicFrameLocks xmlns:a="http://schemas.openxmlformats.org/drawingml/2006/main" noChangeAspect="1"/>
+            </wp:cNvGraphicFramePr>
+            <a:graphic xmlns:a="http://schemas.openxmlformats.org/drawingml/2006/main">
+              <a:graphicData uri="http://schemas.openxmlformats.org/drawingml/2006/picture">
+                <pic:pic xmlns:pic="http://schemas.openxmlformats.org/drawingml/2006/picture">
+                  <pic:nvPicPr>
+                    <pic:cNvPr id="1" name=""/>
+                    <pic:cNvPicPr/>
+                  </pic:nvPicPr>
+                  <pic:blipFill>
+                    <a:blip r:embed="rId5"/>
+                    <a:stretch>
+                      <a:fillRect/>
+                    </a:stretch>
+                  </pic:blipFill>
+                  <pic:spPr>
+                    <a:xfrm>
+                      <a:off x="0" y="0"/>
+                      <a:ext cx="5731510" cy="1397000"/>
+                    </a:xfrm>
+                    <a:prstGeom prst="rect">
+                      <a:avLst/>
+                    </a:prstGeom>
+                  </pic:spPr>
+                </pic:pic>
+              </a:graphicData>
+            </a:graphic>
+          </wp:inline>
+        </w:drawing>
+      </w:r>
+    </w:p>
+    <w:p>
+      <w:pPr>
+        <w:rPr>
+          <w:rFonts w:ascii="Verdana" w:hAnsi="Verdana"/>
+          <w:lang w:eastAsia="en-GB"/>
+        </w:rPr>
+      </w:pPr>
+      <w:r>
+        <w:rPr>
+          <w:rFonts w:ascii="Verdana" w:hAnsi="Verdana"/>
+          <w:lang w:eastAsia="en-GB"/>
+        </w:rPr>
+        <w:t xml:space="preserve">This </w:t>
+      </w:r>
+      <w:r>
+        <w:rPr>
+          <w:rFonts w:ascii="Verdana" w:hAnsi="Verdana"/>
+          <w:lang w:eastAsia="en-GB"/>
+        </w:rPr>
+        <w:t>API</w:t>
+      </w:r>
+      <w:r>
+        <w:rPr>
+          <w:rFonts w:ascii="Verdana" w:hAnsi="Verdana"/>
+          <w:lang w:eastAsia="en-GB"/>
+        </w:rPr>
+        <w:t xml:space="preserve"> makes the </w:t>
+      </w:r>
+      <w:r>
+        <w:rPr>
+          <w:rFonts w:ascii="Verdana" w:hAnsi="Verdana"/>
+          <w:lang w:eastAsia="en-GB"/>
+        </w:rPr>
+        <w:t xml:space="preserve">architecture </w:t>
+      </w:r>
+      <w:r>
+        <w:rPr>
+          <w:rFonts w:ascii="Verdana" w:hAnsi="Verdana"/>
+          <w:lang w:eastAsia="en-GB"/>
+        </w:rPr>
+        <w:t>modular, and therefore easy to change. This also makes breaching out to other deployment apps easy, such as</w:t>
+      </w:r>
+      <w:r>
+        <w:rPr>
+          <w:rFonts w:ascii="Verdana" w:hAnsi="Verdana"/>
+          <w:lang w:eastAsia="en-GB"/>
+        </w:rPr>
+        <w:t xml:space="preserve"> IOS as only the </w:t>
+      </w:r>
+      <w:r>
+        <w:rPr>
+          <w:rFonts w:ascii="Verdana" w:hAnsi="Verdana"/>
+          <w:lang w:eastAsia="en-GB"/>
+        </w:rPr>
+        <w:t>front-end</w:t>
+      </w:r>
+      <w:r>
+        <w:rPr>
+          <w:rFonts w:ascii="Verdana" w:hAnsi="Verdana"/>
+          <w:lang w:eastAsia="en-GB"/>
+        </w:rPr>
+        <w:t xml:space="preserve"> needs coding.</w:t>
+      </w:r>
+      <w:r>
+        <w:rPr>
+          <w:rFonts w:ascii="Verdana" w:hAnsi="Verdana"/>
+          <w:lang w:eastAsia="en-GB"/>
+        </w:rPr>
+        <w:t xml:space="preserve"> </w:t>
+      </w:r>
+    </w:p>
+    <w:p>
+      <w:pPr>
+        <w:rPr>
+          <w:rFonts w:ascii="Verdana" w:hAnsi="Verdana"/>
+          <w:lang w:eastAsia="en-GB"/>
+        </w:rPr>
+      </w:pPr>
+      <w:r>
+        <w:rPr>
+          <w:rFonts w:ascii="Verdana" w:hAnsi="Verdana"/>
+          <w:lang w:eastAsia="en-GB"/>
+        </w:rPr>
+        <w:t xml:space="preserve">The SQL database has </w:t>
+      </w:r>
+      <w:r>
+        <w:rPr>
+          <w:rFonts w:ascii="Verdana" w:hAnsi="Verdana"/>
+          <w:lang w:eastAsia="en-GB"/>
+        </w:rPr>
+        <w:t xml:space="preserve">these main tables: </w:t>
+      </w:r>
+      <w:r>
+        <w:rPr>
+          <w:rFonts w:ascii="Verdana" w:hAnsi="Verdana"/>
+          <w:lang w:eastAsia="en-GB"/>
+        </w:rPr>
+        <w:t>User, Meal and Order</w:t>
+      </w:r>
+      <w:r>
+        <w:rPr>
+          <w:rFonts w:ascii="Verdana" w:hAnsi="Verdana"/>
+          <w:lang w:eastAsia="en-GB"/>
+        </w:rPr>
+        <w:t>.</w:t>
+      </w:r>
+    </w:p>
+    <w:p>
+      <w:pPr>
+        <w:rPr>
+          <w:rFonts w:ascii="Verdana" w:hAnsi="Verdana"/>
+          <w:lang w:eastAsia="en-GB"/>
+        </w:rPr>
+      </w:pPr>
+      <w:r>
+        <w:rPr>
+          <w:rFonts w:ascii="Verdana" w:hAnsi="Verdana"/>
+          <w:lang w:eastAsia="en-GB"/>
+        </w:rPr>
+        <w:t>The android java code had classes representing these tables.</w:t>
+      </w:r>
+    </w:p>
+    <w:p>
+      <w:pPr>
+        <w:rPr>
+          <w:rFonts w:ascii="Verdana" w:hAnsi="Verdana"/>
+          <w:lang w:eastAsia="en-GB"/>
+        </w:rPr>
+      </w:pPr>
+    </w:p>
+    <w:p>
+      <w:pPr>
+        <w:rPr>
+          <w:rFonts w:ascii="Verdana" w:hAnsi="Verdana"/>
+          <w:lang w:eastAsia="en-GB"/>
+        </w:rPr>
+      </w:pPr>
+      <w:r>
+        <w:rPr>
+          <w:rFonts w:ascii="Verdana" w:hAnsi="Verdana"/>
+          <w:lang w:eastAsia="en-GB"/>
+        </w:rPr>
+        <w:t xml:space="preserve">To make use of this API </w:t>
+      </w:r>
+      <w:r>
+        <w:rPr>
+          <w:rFonts w:ascii="Verdana" w:hAnsi="Verdana"/>
+          <w:lang w:eastAsia="en-GB"/>
+        </w:rPr>
+        <w:t xml:space="preserve">within the android app, the </w:t>
+      </w:r>
+      <w:proofErr w:type="spellStart"/>
+      <w:r>
+        <w:rPr>
+          <w:rFonts w:ascii="Verdana" w:hAnsi="Verdana"/>
+          <w:lang w:eastAsia="en-GB"/>
+        </w:rPr>
+        <w:t>DatabaseCommunicator</w:t>
+      </w:r>
+      <w:proofErr w:type="spellEnd"/>
+      <w:r>
+        <w:rPr>
+          <w:rFonts w:ascii="Verdana" w:hAnsi="Verdana"/>
+          <w:lang w:eastAsia="en-GB"/>
+        </w:rPr>
+        <w:t xml:space="preserve"> </w:t>
+      </w:r>
+      <w:r>
+        <w:rPr>
+          <w:rFonts w:ascii="Verdana" w:hAnsi="Verdana"/>
+          <w:lang w:eastAsia="en-GB"/>
+        </w:rPr>
+        <w:t>class</w:t>
+      </w:r>
+      <w:r>
+        <w:rPr>
+          <w:rFonts w:ascii="Verdana" w:hAnsi="Verdana"/>
+          <w:lang w:eastAsia="en-GB"/>
+        </w:rPr>
+        <w:t xml:space="preserve"> was created. </w:t>
+      </w:r>
+      <w:r>
+        <w:rPr>
+          <w:rFonts w:ascii="Verdana" w:hAnsi="Verdana"/>
+          <w:lang w:eastAsia="en-GB"/>
+        </w:rPr>
+        <w:t>When performing a database action, a function of an instance of the database communicator class would be called</w:t>
+      </w:r>
+      <w:r>
+        <w:rPr>
+          <w:rFonts w:ascii="Verdana" w:hAnsi="Verdana"/>
+          <w:lang w:eastAsia="en-GB"/>
+        </w:rPr>
+        <w:t xml:space="preserve"> and passed a </w:t>
+      </w:r>
+      <w:proofErr w:type="spellStart"/>
+      <w:r>
+        <w:rPr>
+          <w:rFonts w:ascii="Verdana" w:hAnsi="Verdana"/>
+          <w:lang w:eastAsia="en-GB"/>
+        </w:rPr>
+        <w:t>callback</w:t>
+      </w:r>
+      <w:proofErr w:type="spellEnd"/>
+      <w:r>
+        <w:rPr>
+          <w:rFonts w:ascii="Verdana" w:hAnsi="Verdana"/>
+          <w:lang w:eastAsia="en-GB"/>
+        </w:rPr>
+        <w:t xml:space="preserve"> function.</w:t>
+      </w:r>
+    </w:p>
+    <w:p>
+      <w:pPr>
+        <w:rPr>
+          <w:rFonts w:ascii="Verdana" w:hAnsi="Verdana"/>
+          <w:lang w:eastAsia="en-GB"/>
+        </w:rPr>
+      </w:pPr>
+      <w:r>
+        <w:rPr>
+          <w:noProof/>
+        </w:rPr>
+        <w:drawing>
+          <wp:inline distT="0" distB="0" distL="0" distR="0" wp14:anchorId="6EC353B1" wp14:editId="54C4CA68">
+            <wp:extent cx="5731510" cy="882650"/>
+            <wp:effectExtent l="0" t="0" r="2540" b="0"/>
+            <wp:docPr id="2" name="Picture 2"/>
+            <wp:cNvGraphicFramePr>
+              <a:graphicFrameLocks xmlns:a="http://schemas.openxmlformats.org/drawingml/2006/main" noChangeAspect="1"/>
+            </wp:cNvGraphicFramePr>
+            <a:graphic xmlns:a="http://schemas.openxmlformats.org/drawingml/2006/main">
+              <a:graphicData uri="http://schemas.openxmlformats.org/drawingml/2006/picture">
+                <pic:pic xmlns:pic="http://schemas.openxmlformats.org/drawingml/2006/picture">
+                  <pic:nvPicPr>
+                    <pic:cNvPr id="1" name=""/>
+                    <pic:cNvPicPr/>
+                  </pic:nvPicPr>
+                  <pic:blipFill>
+                    <a:blip r:embed="rId6"/>
+                    <a:stretch>
+                      <a:fillRect/>
+                    </a:stretch>
+                  </pic:blipFill>
+                  <pic:spPr>
+                    <a:xfrm>
+                      <a:off x="0" y="0"/>
+                      <a:ext cx="5731510" cy="882650"/>
+                    </a:xfrm>
+                    <a:prstGeom prst="rect">
+                      <a:avLst/>
+                    </a:prstGeom>
+                  </pic:spPr>
+                </pic:pic>
+              </a:graphicData>
+            </a:graphic>
+          </wp:inline>
+        </w:drawing>
+      </w:r>
+    </w:p>
+    <w:p>
+      <w:pPr>
+        <w:rPr>
+          <w:rFonts w:ascii="Verdana" w:hAnsi="Verdana"/>
+          <w:lang w:eastAsia="en-GB"/>
+        </w:rPr>
+      </w:pPr>
+      <w:r>
+        <w:rPr>
+          <w:rFonts w:ascii="Verdana" w:hAnsi="Verdana"/>
+          <w:lang w:eastAsia="en-GB"/>
+        </w:rPr>
+        <w:t xml:space="preserve">Once the operation had completed this </w:t>
+      </w:r>
+      <w:r>
+        <w:rPr>
+          <w:rFonts w:ascii="Verdana" w:hAnsi="Verdana"/>
+          <w:lang w:eastAsia="en-GB"/>
+        </w:rPr>
+        <w:t>call back</w:t>
+      </w:r>
+      <w:r>
+        <w:rPr>
+          <w:rFonts w:ascii="Verdana" w:hAnsi="Verdana"/>
+          <w:lang w:eastAsia="en-GB"/>
+        </w:rPr>
+        <w:t xml:space="preserve"> function would be executed.</w:t>
+      </w:r>
+      <w:r>
+        <w:rPr>
+          <w:rFonts w:ascii="Verdana" w:hAnsi="Verdana"/>
+          <w:lang w:eastAsia="en-GB"/>
+        </w:rPr>
+        <w:t xml:space="preserve"> Having </w:t>
+      </w:r>
+      <w:r>
+        <w:rPr>
+          <w:rFonts w:ascii="Verdana" w:hAnsi="Verdana"/>
+          <w:lang w:eastAsia="en-GB"/>
+        </w:rPr>
+        <w:t>call back</w:t>
+      </w:r>
+      <w:r>
+        <w:rPr>
+          <w:rFonts w:ascii="Verdana" w:hAnsi="Verdana"/>
+          <w:lang w:eastAsia="en-GB"/>
+        </w:rPr>
+        <w:t xml:space="preserve"> functions </w:t>
+      </w:r>
+      <w:r>
+        <w:rPr>
+          <w:rFonts w:ascii="Verdana" w:hAnsi="Verdana"/>
+          <w:lang w:eastAsia="en-GB"/>
+        </w:rPr>
+        <w:t>removes</w:t>
+      </w:r>
+      <w:r>
+        <w:rPr>
+          <w:rFonts w:ascii="Verdana" w:hAnsi="Verdana"/>
+          <w:lang w:eastAsia="en-GB"/>
+        </w:rPr>
+        <w:t xml:space="preserve"> the issue of </w:t>
+      </w:r>
+      <w:r>
+        <w:rPr>
+          <w:rFonts w:ascii="Verdana" w:hAnsi="Verdana"/>
+          <w:lang w:eastAsia="en-GB"/>
+        </w:rPr>
+        <w:t>a timely networking operation affecting the main thread</w:t>
+      </w:r>
+      <w:r>
+        <w:rPr>
+          <w:rFonts w:ascii="Verdana" w:hAnsi="Verdana"/>
+          <w:lang w:eastAsia="en-GB"/>
+        </w:rPr>
+        <w:t xml:space="preserve">, meaning no GUI </w:t>
+      </w:r>
+      <w:r>
+        <w:rPr>
+          <w:rFonts w:ascii="Verdana" w:hAnsi="Verdana"/>
+          <w:lang w:eastAsia="en-GB"/>
+        </w:rPr>
+        <w:t>operations freeze.</w:t>
+      </w:r>
+    </w:p>
+    <w:p>
+      <w:pPr>
+        <w:rPr>
+          <w:rFonts w:ascii="Verdana" w:hAnsi="Verdana"/>
+          <w:lang w:eastAsia="en-GB"/>
+        </w:rPr>
+      </w:pPr>
+      <w:r>
+        <w:rPr>
+          <w:rFonts w:ascii="Verdana" w:hAnsi="Verdana"/>
+          <w:lang w:eastAsia="en-GB"/>
+        </w:rPr>
+        <w:t xml:space="preserve">The database communicator class had four public function operations. </w:t>
+      </w:r>
+      <w:proofErr w:type="spellStart"/>
+      <w:r>
+        <w:rPr>
+          <w:rFonts w:ascii="Verdana" w:hAnsi="Verdana"/>
+          <w:lang w:eastAsia="en-GB"/>
+        </w:rPr>
+        <w:t>RequestUserData</w:t>
+      </w:r>
+      <w:proofErr w:type="spellEnd"/>
+      <w:r>
+        <w:rPr>
+          <w:rFonts w:ascii="Verdana" w:hAnsi="Verdana"/>
+          <w:lang w:eastAsia="en-GB"/>
+        </w:rPr>
+        <w:t xml:space="preserve">, </w:t>
+      </w:r>
+      <w:proofErr w:type="spellStart"/>
+      <w:r>
+        <w:rPr>
+          <w:rFonts w:ascii="Verdana" w:hAnsi="Verdana"/>
+          <w:lang w:eastAsia="en-GB"/>
+        </w:rPr>
+        <w:t>requestOrderData</w:t>
+      </w:r>
+      <w:proofErr w:type="spellEnd"/>
+      <w:r>
+        <w:rPr>
+          <w:rFonts w:ascii="Verdana" w:hAnsi="Verdana"/>
+          <w:lang w:eastAsia="en-GB"/>
+        </w:rPr>
+        <w:t xml:space="preserve">, </w:t>
+      </w:r>
+      <w:proofErr w:type="spellStart"/>
+      <w:r>
+        <w:rPr>
+          <w:rFonts w:ascii="Verdana" w:hAnsi="Verdana"/>
+          <w:lang w:eastAsia="en-GB"/>
+        </w:rPr>
+        <w:t>requestMealData</w:t>
+      </w:r>
+      <w:proofErr w:type="spellEnd"/>
+      <w:r>
+        <w:rPr>
+          <w:rFonts w:ascii="Verdana" w:hAnsi="Verdana"/>
+          <w:lang w:eastAsia="en-GB"/>
+        </w:rPr>
+        <w:t xml:space="preserve"> all for data retrieval</w:t>
+      </w:r>
+      <w:r>
+        <w:rPr>
+          <w:rFonts w:ascii="Verdana" w:hAnsi="Verdana"/>
+          <w:lang w:eastAsia="en-GB"/>
+        </w:rPr>
+        <w:t xml:space="preserve"> and </w:t>
+      </w:r>
+      <w:proofErr w:type="spellStart"/>
+      <w:r>
+        <w:rPr>
+          <w:rFonts w:ascii="Verdana" w:hAnsi="Verdana"/>
+          <w:lang w:eastAsia="en-GB"/>
+        </w:rPr>
+        <w:t>GenericUplaod</w:t>
+      </w:r>
+      <w:proofErr w:type="spellEnd"/>
+      <w:r>
+        <w:rPr>
+          <w:rFonts w:ascii="Verdana" w:hAnsi="Verdana"/>
+          <w:lang w:eastAsia="en-GB"/>
+        </w:rPr>
+        <w:t xml:space="preserve"> for uploading data.</w:t>
+      </w:r>
+    </w:p>
+    <w:p>
+      <w:pPr>
+        <w:rPr>
+          <w:rFonts w:ascii="Verdana" w:hAnsi="Verdana"/>
+          <w:lang w:eastAsia="en-GB"/>
+        </w:rPr>
+      </w:pPr>
+      <w:r>
+        <w:rPr>
+          <w:rFonts w:ascii="Verdana" w:hAnsi="Verdana"/>
+          <w:lang w:eastAsia="en-GB"/>
+        </w:rPr>
+        <w:t xml:space="preserve">These functions had matching </w:t>
+      </w:r>
+      <w:proofErr w:type="spellStart"/>
+      <w:r>
+        <w:rPr>
+          <w:rFonts w:ascii="Verdana" w:hAnsi="Verdana"/>
+          <w:lang w:eastAsia="en-GB"/>
+        </w:rPr>
+        <w:t>callback</w:t>
+      </w:r>
+      <w:proofErr w:type="spellEnd"/>
+      <w:r>
+        <w:rPr>
+          <w:rFonts w:ascii="Verdana" w:hAnsi="Verdana"/>
+          <w:lang w:eastAsia="en-GB"/>
+        </w:rPr>
+        <w:t xml:space="preserve"> classes </w:t>
+      </w:r>
+      <w:proofErr w:type="spellStart"/>
+      <w:r>
+        <w:rPr>
+          <w:rFonts w:ascii="Verdana" w:hAnsi="Verdana"/>
+          <w:lang w:eastAsia="en-GB"/>
+        </w:rPr>
+        <w:t>UsersCallback</w:t>
+      </w:r>
+      <w:proofErr w:type="spellEnd"/>
+      <w:r>
+        <w:rPr>
+          <w:rFonts w:ascii="Verdana" w:hAnsi="Verdana"/>
+          <w:lang w:eastAsia="en-GB"/>
+        </w:rPr>
+        <w:t>,</w:t>
+      </w:r>
+      <w:r>
+        <w:rPr>
+          <w:rFonts w:ascii="Verdana" w:hAnsi="Verdana"/>
+          <w:lang w:eastAsia="en-GB"/>
+        </w:rPr>
+        <w:t xml:space="preserve"> </w:t>
+      </w:r>
+      <w:proofErr w:type="spellStart"/>
+      <w:r>
+        <w:rPr>
+          <w:rFonts w:ascii="Verdana" w:hAnsi="Verdana"/>
+          <w:lang w:eastAsia="en-GB"/>
+        </w:rPr>
+        <w:t>OrdersCallback</w:t>
+      </w:r>
+      <w:proofErr w:type="spellEnd"/>
+      <w:r>
+        <w:rPr>
+          <w:rFonts w:ascii="Verdana" w:hAnsi="Verdana"/>
+          <w:lang w:eastAsia="en-GB"/>
+        </w:rPr>
+        <w:t xml:space="preserve">, </w:t>
+      </w:r>
+      <w:proofErr w:type="spellStart"/>
+      <w:r>
+        <w:rPr>
+          <w:rFonts w:ascii="Verdana" w:hAnsi="Verdana"/>
+          <w:lang w:eastAsia="en-GB"/>
+        </w:rPr>
+        <w:t>MealsCallback</w:t>
+      </w:r>
+      <w:proofErr w:type="spellEnd"/>
+      <w:r>
+        <w:rPr>
+          <w:rFonts w:ascii="Verdana" w:hAnsi="Verdana"/>
+          <w:lang w:eastAsia="en-GB"/>
+        </w:rPr>
+        <w:t xml:space="preserve"> and </w:t>
+      </w:r>
+      <w:proofErr w:type="spellStart"/>
+      <w:r>
+        <w:rPr>
+          <w:rFonts w:ascii="Verdana" w:hAnsi="Verdana"/>
+          <w:lang w:eastAsia="en-GB"/>
+        </w:rPr>
+        <w:t>BaseCallback</w:t>
+      </w:r>
+      <w:proofErr w:type="spellEnd"/>
+      <w:r>
+        <w:rPr>
+          <w:rFonts w:ascii="Verdana" w:hAnsi="Verdana"/>
+          <w:lang w:eastAsia="en-GB"/>
+        </w:rPr>
+        <w:t>.</w:t>
+      </w:r>
+      <w:bookmarkStart w:id="0" w:name="_GoBack"/>
+      <w:bookmarkEnd w:id="0"/>
+    </w:p>
+    <w:p>
+      <w:pPr>
+        <w:rPr>
+          <w:rFonts w:ascii="Verdana" w:hAnsi="Verdana"/>
+          <w:lang w:eastAsia="en-GB"/>
+        </w:rPr>
+      </w:pPr>
+    </w:p>
+    <w:p>
+      <w:pPr>
+        <w:rPr>
+          <w:rFonts w:ascii="Verdana" w:hAnsi="Verdana"/>
+          <w:lang w:eastAsia="en-GB"/>
+        </w:rPr>
+      </w:pPr>
+    </w:p>
+    <w:p>
+      <w:pPr>
+        <w:rPr>
+          <w:rFonts w:ascii="Verdana" w:hAnsi="Verdana"/>
+          <w:lang w:eastAsia="en-GB"/>
+        </w:rPr>
+      </w:pPr>
+      <w:r>
+        <w:rPr>
+          <w:rFonts w:ascii="Verdana" w:hAnsi="Verdana"/>
+          <w:lang w:eastAsia="en-GB"/>
+        </w:rPr>
+        <w:t>Loader page</w:t>
+      </w:r>
+    </w:p>
+    <w:p>
+      <w:pPr>
+        <w:rPr>
+          <w:rFonts w:ascii="Verdana" w:hAnsi="Verdana"/>
+          <w:lang w:eastAsia="en-GB"/>
+        </w:rPr>
+      </w:pPr>
+      <w:r>
+        <w:rPr>
+          <w:rFonts w:ascii="Verdana" w:hAnsi="Verdana"/>
+          <w:lang w:eastAsia="en-GB"/>
+        </w:rPr>
+        <w:t xml:space="preserve">When the app is booting up a loader page is displayed. </w:t>
+      </w:r>
+    </w:p>
+    <w:p>
+      <w:pPr>
+        <w:rPr>
+          <w:rFonts w:ascii="Verdana" w:hAnsi="Verdana"/>
+          <w:lang w:eastAsia="en-GB"/>
+        </w:rPr>
+      </w:pPr>
+    </w:p>
+    <w:p>
+      <w:pPr>
+        <w:rPr>
+          <w:rFonts w:ascii="Verdana" w:hAnsi="Verdana"/>
+          <w:lang w:eastAsia="en-GB"/>
+        </w:rPr>
+      </w:pPr>
+      <w:r>
+        <w:rPr>
+          <w:rFonts w:ascii="Verdana" w:hAnsi="Verdana"/>
+          <w:lang w:eastAsia="en-GB"/>
+        </w:rPr>
+        <w:lastRenderedPageBreak/>
+        <w:t>Login page</w:t>
+      </w:r>
+    </w:p>
+    <w:p>
+      <w:pPr>
+        <w:pStyle w:val="ListParagraph"/>
+        <w:numPr>
+          <w:ilvl w:val="0"/>
+          <w:numId w:val="1"/>
+        </w:numPr>
+        <w:rPr>
+          <w:rFonts w:ascii="Verdana" w:hAnsi="Verdana"/>
+          <w:lang w:eastAsia="en-GB"/>
+        </w:rPr>
+      </w:pPr>
+      <w:r>
+        <w:rPr>
+          <w:rFonts w:ascii="Verdana" w:hAnsi="Verdana"/>
+          <w:lang w:eastAsia="en-GB"/>
+        </w:rPr>
+        <w:t xml:space="preserve">On the login page the user can enter in their </w:t>
+      </w:r>
+      <w:r>
+        <w:rPr>
+          <w:rFonts w:ascii="Verdana" w:hAnsi="Verdana"/>
+          <w:lang w:eastAsia="en-GB"/>
+        </w:rPr>
+        <w:t>credentials, either a username/password or email/password combination</w:t>
+      </w:r>
+      <w:r>
+        <w:rPr>
+          <w:rFonts w:ascii="Verdana" w:hAnsi="Verdana"/>
+          <w:lang w:eastAsia="en-GB"/>
+        </w:rPr>
+        <w:t>.</w:t>
+      </w:r>
+    </w:p>
+    <w:p>
+      <w:pPr>
+        <w:pStyle w:val="ListParagraph"/>
+        <w:numPr>
+          <w:ilvl w:val="0"/>
+          <w:numId w:val="1"/>
+        </w:numPr>
+        <w:rPr>
+          <w:rFonts w:ascii="Verdana" w:hAnsi="Verdana"/>
+          <w:lang w:eastAsia="en-GB"/>
+        </w:rPr>
+      </w:pPr>
+      <w:r>
+        <w:rPr>
+          <w:rFonts w:ascii="Verdana" w:hAnsi="Verdana"/>
+          <w:lang w:eastAsia="en-GB"/>
+        </w:rPr>
+        <w:t xml:space="preserve">In the future, hooking up the login feature with existing social media accounts such as </w:t>
+      </w:r>
+      <w:r>
+        <w:rPr>
+          <w:rFonts w:ascii="Verdana" w:hAnsi="Verdana"/>
+          <w:lang w:eastAsia="en-GB"/>
+        </w:rPr>
+        <w:t>Gmail</w:t>
+      </w:r>
+      <w:r>
+        <w:rPr>
+          <w:rFonts w:ascii="Verdana" w:hAnsi="Verdana"/>
+          <w:lang w:eastAsia="en-GB"/>
+        </w:rPr>
+        <w:t xml:space="preserve"> or </w:t>
+      </w:r>
+      <w:r>
+        <w:rPr>
+          <w:rFonts w:ascii="Verdana" w:hAnsi="Verdana"/>
+          <w:lang w:eastAsia="en-GB"/>
+        </w:rPr>
+        <w:t>Facebook</w:t>
+      </w:r>
+      <w:r>
+        <w:rPr>
+          <w:rFonts w:ascii="Verdana" w:hAnsi="Verdana"/>
+          <w:lang w:eastAsia="en-GB"/>
+        </w:rPr>
+        <w:t xml:space="preserve"> may prove useful</w:t>
+      </w:r>
+    </w:p>
+    <w:p>
+      <w:pPr>
+        <w:pStyle w:val="ListParagraph"/>
+        <w:numPr>
+          <w:ilvl w:val="0"/>
+          <w:numId w:val="1"/>
+        </w:numPr>
+        <w:rPr>
+          <w:rFonts w:ascii="Verdana" w:hAnsi="Verdana"/>
+          <w:lang w:eastAsia="en-GB"/>
+        </w:rPr>
+      </w:pPr>
+      <w:r>
+        <w:rPr>
+          <w:rFonts w:ascii="Verdana" w:hAnsi="Verdana"/>
+          <w:lang w:eastAsia="en-GB"/>
+        </w:rPr>
+        <w:t>Nearly all operations involving an internet connection make use of a progress bar in order to notify the user of networking.</w:t>
+      </w:r>
+    </w:p>
+    <w:p>
+      <w:pPr>
+        <w:pStyle w:val="ListParagraph"/>
+        <w:numPr>
+          <w:ilvl w:val="0"/>
+          <w:numId w:val="1"/>
+        </w:numPr>
+        <w:rPr>
+          <w:rFonts w:ascii="Verdana" w:hAnsi="Verdana"/>
+          <w:lang w:eastAsia="en-GB"/>
+        </w:rPr>
+      </w:pPr>
+      <w:r>
+        <w:rPr>
+          <w:rFonts w:ascii="Verdana" w:hAnsi="Verdana"/>
+          <w:lang w:eastAsia="en-GB"/>
+        </w:rPr>
+        <w:t xml:space="preserve">If the incorrect details are entered as demonstrated here, </w:t>
+      </w:r>
+      <w:r>
+        <w:rPr>
+          <w:rFonts w:ascii="Verdana" w:hAnsi="Verdana"/>
+          <w:lang w:eastAsia="en-GB"/>
+        </w:rPr>
+        <w:t xml:space="preserve">a prompt notifying the user will appear. </w:t>
+      </w:r>
+    </w:p>
+    <w:p>
+      <w:pPr>
+        <w:rPr>
+          <w:rFonts w:ascii="Verdana" w:hAnsi="Verdana"/>
+          <w:lang w:eastAsia="en-GB"/>
+        </w:rPr>
+      </w:pPr>
+      <w:r>
+        <w:rPr>
+          <w:rFonts w:ascii="Verdana" w:hAnsi="Verdana"/>
+          <w:lang w:eastAsia="en-GB"/>
+        </w:rPr>
+        <w:t>Sign up page</w:t>
+      </w:r>
+    </w:p>
+    <w:p>
+      <w:pPr>
+        <w:pStyle w:val="ListParagraph"/>
+        <w:numPr>
+          <w:ilvl w:val="0"/>
+          <w:numId w:val="1"/>
+        </w:numPr>
+        <w:rPr>
+          <w:rFonts w:ascii="Verdana" w:hAnsi="Verdana"/>
+          <w:lang w:eastAsia="en-GB"/>
+        </w:rPr>
+      </w:pPr>
+      <w:r>
+        <w:rPr>
+          <w:rFonts w:ascii="Verdana" w:hAnsi="Verdana"/>
+          <w:lang w:eastAsia="en-GB"/>
+        </w:rPr>
+        <w:t xml:space="preserve">The </w:t>
       </w:r>
       <w:proofErr w:type="gramStart"/>
       <w:r>
@@ -504,7 +1643,7 @@
           <w:rFonts w:ascii="Verdana" w:hAnsi="Verdana"/>
           <w:lang w:eastAsia="en-GB"/>
         </w:rPr>
-        <w:t>so as to</w:t>
+        <w:t>sign up</w:t>
       </w:r>
       <w:proofErr w:type="gramEnd"/>
       <w:r>
@@ -512,55 +1651,1709 @@
           <w:rFonts w:ascii="Verdana" w:hAnsi="Verdana"/>
           <w:lang w:eastAsia="en-GB"/>
         </w:rPr>
-        <w:t xml:space="preserve"> not distract the user from more important UI elements. </w:t>
-      </w:r>
-    </w:p>
-    <w:p>
-      <w:r>
-        <w:rPr>
-          <w:rFonts w:ascii="Verdana" w:hAnsi="Verdana"/>
-          <w:lang w:eastAsia="en-GB"/>
-        </w:rPr>
-        <w:t>The colours have been chosen with users with colour blindness in mind. Since the two main types of colour blindness are difficulty distinguishing between red and green, or between blue and yellow (</w:t>
+        <w:t xml:space="preserve"> page allows new users to sign up to the app.</w:t>
+      </w:r>
+      <w:r>
+        <w:rPr>
+          <w:rFonts w:ascii="Verdana" w:hAnsi="Verdana"/>
+          <w:lang w:eastAsia="en-GB"/>
+        </w:rPr>
+        <w:t xml:space="preserve"> </w:t>
+      </w:r>
+      <w:r>
+        <w:rPr>
+          <w:rFonts w:ascii="Verdana" w:hAnsi="Verdana"/>
+          <w:lang w:eastAsia="en-GB"/>
+        </w:rPr>
+        <w:t xml:space="preserve">Users are required to enter </w:t>
+      </w:r>
+      <w:r>
+        <w:rPr>
+          <w:rFonts w:ascii="Verdana" w:hAnsi="Verdana"/>
+          <w:lang w:eastAsia="en-GB"/>
+        </w:rPr>
+        <w:t>their details.</w:t>
+      </w:r>
+    </w:p>
+    <w:p>
+      <w:pPr>
+        <w:pStyle w:val="ListParagraph"/>
+        <w:numPr>
+          <w:ilvl w:val="0"/>
+          <w:numId w:val="1"/>
+        </w:numPr>
+        <w:rPr>
+          <w:rFonts w:ascii="Verdana" w:hAnsi="Verdana"/>
+          <w:lang w:eastAsia="en-GB"/>
+        </w:rPr>
+      </w:pPr>
+      <w:r>
+        <w:rPr>
+          <w:rFonts w:ascii="Verdana" w:hAnsi="Verdana"/>
+          <w:lang w:eastAsia="en-GB"/>
+        </w:rPr>
+        <w:t xml:space="preserve">At the bottom there are 3 buttons, </w:t>
+      </w:r>
+    </w:p>
+    <w:p>
+      <w:pPr>
+        <w:pStyle w:val="ListParagraph"/>
+        <w:numPr>
+          <w:ilvl w:val="1"/>
+          <w:numId w:val="1"/>
+        </w:numPr>
+        <w:rPr>
+          <w:rFonts w:ascii="Verdana" w:hAnsi="Verdana"/>
+          <w:lang w:eastAsia="en-GB"/>
+        </w:rPr>
+      </w:pPr>
+      <w:r>
+        <w:rPr>
+          <w:rFonts w:ascii="Verdana" w:hAnsi="Verdana"/>
+          <w:lang w:eastAsia="en-GB"/>
+        </w:rPr>
+        <w:t>Address, where we enter in our address</w:t>
+      </w:r>
+    </w:p>
+    <w:p>
+      <w:pPr>
+        <w:pStyle w:val="ListParagraph"/>
+        <w:numPr>
+          <w:ilvl w:val="1"/>
+          <w:numId w:val="1"/>
+        </w:numPr>
+        <w:rPr>
+          <w:rFonts w:ascii="Verdana" w:hAnsi="Verdana"/>
+          <w:lang w:eastAsia="en-GB"/>
+        </w:rPr>
+      </w:pPr>
+      <w:r>
+        <w:rPr>
+          <w:rFonts w:ascii="Verdana" w:hAnsi="Verdana"/>
+          <w:lang w:eastAsia="en-GB"/>
+        </w:rPr>
+        <w:t xml:space="preserve">Be a chef, this </w:t>
+      </w:r>
+      <w:proofErr w:type="gramStart"/>
+      <w:r>
+        <w:rPr>
+          <w:rFonts w:ascii="Verdana" w:hAnsi="Verdana"/>
+          <w:lang w:eastAsia="en-GB"/>
+        </w:rPr>
+        <w:t>opens up</w:t>
+      </w:r>
+      <w:proofErr w:type="gramEnd"/>
+      <w:r>
+        <w:rPr>
+          <w:rFonts w:ascii="Verdana" w:hAnsi="Verdana"/>
+          <w:lang w:eastAsia="en-GB"/>
+        </w:rPr>
+        <w:t xml:space="preserve"> another activity whereby the user can sign up to be a chef on the app. </w:t>
+      </w:r>
+      <w:r>
+        <w:rPr>
+          <w:rFonts w:ascii="Verdana" w:hAnsi="Verdana"/>
+          <w:lang w:eastAsia="en-GB"/>
+        </w:rPr>
+        <w:t>T</w:t>
+      </w:r>
+      <w:r>
+        <w:rPr>
+          <w:rFonts w:ascii="Verdana" w:hAnsi="Verdana"/>
+          <w:lang w:eastAsia="en-GB"/>
+        </w:rPr>
+        <w:t xml:space="preserve">he empty textbox acts as a placeholder for the disclaimer tailored for the governmental requirements of the local area. </w:t>
+      </w:r>
+      <w:r>
+        <w:rPr>
+          <w:rFonts w:ascii="Verdana" w:hAnsi="Verdana"/>
+          <w:lang w:eastAsia="en-GB"/>
+        </w:rPr>
+        <w:t xml:space="preserve">Should the app be rolled </w:t>
+      </w:r>
+      <w:proofErr w:type="gramStart"/>
+      <w:r>
+        <w:rPr>
+          <w:rFonts w:ascii="Verdana" w:hAnsi="Verdana"/>
+          <w:lang w:eastAsia="en-GB"/>
+        </w:rPr>
+        <w:t>out.</w:t>
+      </w:r>
+      <w:proofErr w:type="gramEnd"/>
+    </w:p>
+    <w:p>
+      <w:pPr>
+        <w:rPr>
+          <w:rFonts w:ascii="Verdana" w:hAnsi="Verdana"/>
+          <w:lang w:eastAsia="en-GB"/>
+        </w:rPr>
+      </w:pPr>
+    </w:p>
+    <w:p>
+      <w:pPr>
+        <w:rPr>
+          <w:rFonts w:ascii="Verdana" w:hAnsi="Verdana"/>
+          <w:lang w:eastAsia="en-GB"/>
+        </w:rPr>
+      </w:pPr>
+      <w:r>
+        <w:rPr>
+          <w:rFonts w:ascii="Verdana" w:hAnsi="Verdana"/>
+          <w:lang w:eastAsia="en-GB"/>
+        </w:rPr>
+        <w:t>Home page:</w:t>
+      </w:r>
+    </w:p>
+    <w:p>
+      <w:pPr>
+        <w:pStyle w:val="ListParagraph"/>
+        <w:numPr>
+          <w:ilvl w:val="0"/>
+          <w:numId w:val="1"/>
+        </w:numPr>
+        <w:rPr>
+          <w:rFonts w:ascii="Verdana" w:hAnsi="Verdana"/>
+          <w:lang w:eastAsia="en-GB"/>
+        </w:rPr>
+      </w:pPr>
+      <w:r>
+        <w:rPr>
+          <w:rFonts w:ascii="Verdana" w:hAnsi="Verdana"/>
+          <w:lang w:eastAsia="en-GB"/>
+        </w:rPr>
+        <w:t>Once logged in we are brought to the home page.</w:t>
+      </w:r>
+    </w:p>
+    <w:p>
+      <w:pPr>
+        <w:pStyle w:val="ListParagraph"/>
+        <w:numPr>
+          <w:ilvl w:val="0"/>
+          <w:numId w:val="1"/>
+        </w:numPr>
+        <w:rPr>
+          <w:rFonts w:ascii="Verdana" w:hAnsi="Verdana"/>
+          <w:lang w:eastAsia="en-GB"/>
+        </w:rPr>
+      </w:pPr>
+      <w:r>
+        <w:rPr>
+          <w:rFonts w:ascii="Verdana" w:hAnsi="Verdana"/>
+          <w:lang w:eastAsia="en-GB"/>
+        </w:rPr>
+        <w:t xml:space="preserve">Here we see maps displaying the </w:t>
+      </w:r>
+      <w:r>
+        <w:rPr>
+          <w:rFonts w:ascii="Verdana" w:hAnsi="Verdana"/>
+          <w:lang w:eastAsia="en-GB"/>
+        </w:rPr>
+        <w:t>user’s</w:t>
+      </w:r>
+      <w:r>
+        <w:rPr>
+          <w:rFonts w:ascii="Verdana" w:hAnsi="Verdana"/>
+          <w:lang w:eastAsia="en-GB"/>
+        </w:rPr>
+        <w:t xml:space="preserve"> location.</w:t>
+      </w:r>
+    </w:p>
+    <w:p>
+      <w:pPr>
+        <w:pStyle w:val="ListParagraph"/>
+        <w:numPr>
+          <w:ilvl w:val="0"/>
+          <w:numId w:val="1"/>
+        </w:numPr>
+        <w:rPr>
+          <w:rFonts w:ascii="Verdana" w:hAnsi="Verdana"/>
+          <w:lang w:eastAsia="en-GB"/>
+        </w:rPr>
+      </w:pPr>
+      <w:r>
+        <w:rPr>
+          <w:rFonts w:ascii="Verdana" w:hAnsi="Verdana"/>
+          <w:lang w:eastAsia="en-GB"/>
+        </w:rPr>
+        <w:t xml:space="preserve">At the top </w:t>
+      </w:r>
+      <w:r>
+        <w:rPr>
+          <w:rFonts w:ascii="Verdana" w:hAnsi="Verdana"/>
+          <w:lang w:eastAsia="en-GB"/>
+        </w:rPr>
+        <w:t>left-hand</w:t>
+      </w:r>
+      <w:r>
+        <w:rPr>
+          <w:rFonts w:ascii="Verdana" w:hAnsi="Verdana"/>
+          <w:lang w:eastAsia="en-GB"/>
+        </w:rPr>
+        <w:t xml:space="preserve"> side of the screen we see three buttons.</w:t>
+      </w:r>
+      <w:r>
+        <w:rPr>
+          <w:rFonts w:ascii="Verdana" w:hAnsi="Verdana"/>
+          <w:lang w:eastAsia="en-GB"/>
+        </w:rPr>
+        <w:t xml:space="preserve"> At the bottom is the location button which resets the display of the </w:t>
+      </w:r>
+      <w:r>
+        <w:rPr>
+          <w:rFonts w:ascii="Verdana" w:hAnsi="Verdana"/>
+          <w:lang w:eastAsia="en-GB"/>
+        </w:rPr>
+        <w:t>user’s</w:t>
+      </w:r>
+      <w:r>
+        <w:rPr>
+          <w:rFonts w:ascii="Verdana" w:hAnsi="Verdana"/>
+          <w:lang w:eastAsia="en-GB"/>
+        </w:rPr>
+        <w:t xml:space="preserve"> location</w:t>
+      </w:r>
+      <w:r>
+        <w:rPr>
+          <w:rFonts w:ascii="Verdana" w:hAnsi="Verdana"/>
+          <w:lang w:eastAsia="en-GB"/>
+        </w:rPr>
+        <w:t xml:space="preserve"> as such.</w:t>
+      </w:r>
+    </w:p>
+    <w:p>
+      <w:pPr>
+        <w:pStyle w:val="ListParagraph"/>
+        <w:numPr>
+          <w:ilvl w:val="0"/>
+          <w:numId w:val="1"/>
+        </w:numPr>
+        <w:rPr>
+          <w:rFonts w:ascii="Verdana" w:hAnsi="Verdana"/>
+          <w:lang w:eastAsia="en-GB"/>
+        </w:rPr>
+      </w:pPr>
+      <w:r>
+        <w:rPr>
+          <w:rFonts w:ascii="Verdana" w:hAnsi="Verdana"/>
+          <w:lang w:eastAsia="en-GB"/>
+        </w:rPr>
+        <w:t>At the top is</w:t>
+      </w:r>
+      <w:r>
+        <w:rPr>
+          <w:rFonts w:ascii="Verdana" w:hAnsi="Verdana"/>
+          <w:lang w:eastAsia="en-GB"/>
+        </w:rPr>
+        <w:t xml:space="preserve"> the navigation bar button, which brings up the navigation bar</w:t>
+      </w:r>
+      <w:r>
+        <w:rPr>
+          <w:rFonts w:ascii="Verdana" w:hAnsi="Verdana"/>
+          <w:lang w:eastAsia="en-GB"/>
+        </w:rPr>
+        <w:t>. The navigation bar is used to get around to various locations of the app</w:t>
+      </w:r>
+      <w:r>
+        <w:rPr>
+          <w:rFonts w:ascii="Verdana" w:hAnsi="Verdana"/>
+          <w:lang w:eastAsia="en-GB"/>
+        </w:rPr>
+        <w:t>, these will be explored later in the demonstration</w:t>
+      </w:r>
+      <w:r>
+        <w:rPr>
+          <w:rFonts w:ascii="Verdana" w:hAnsi="Verdana"/>
+          <w:lang w:eastAsia="en-GB"/>
+        </w:rPr>
+        <w:t xml:space="preserve">. </w:t>
+      </w:r>
+      <w:r>
+        <w:rPr>
+          <w:rFonts w:ascii="Verdana" w:hAnsi="Verdana"/>
+          <w:lang w:eastAsia="en-GB"/>
+        </w:rPr>
+        <w:t xml:space="preserve">Each option has a custom icon next to it. At the top of the navigation bar we can see </w:t>
+      </w:r>
+      <w:r>
+        <w:rPr>
+          <w:rFonts w:ascii="Verdana" w:hAnsi="Verdana"/>
+          <w:lang w:eastAsia="en-GB"/>
+        </w:rPr>
+        <w:t>our user account.</w:t>
+      </w:r>
+      <w:r>
+        <w:rPr>
+          <w:rFonts w:ascii="Verdana" w:hAnsi="Verdana"/>
+          <w:lang w:eastAsia="en-GB"/>
+        </w:rPr>
+        <w:t xml:space="preserve"> </w:t>
+      </w:r>
+    </w:p>
+    <w:p>
+      <w:pPr>
+        <w:pStyle w:val="ListParagraph"/>
+        <w:numPr>
+          <w:ilvl w:val="0"/>
+          <w:numId w:val="1"/>
+        </w:numPr>
+        <w:rPr>
+          <w:rFonts w:ascii="Verdana" w:hAnsi="Verdana"/>
+          <w:lang w:eastAsia="en-GB"/>
+        </w:rPr>
+      </w:pPr>
+      <w:r>
+        <w:rPr>
+          <w:rFonts w:ascii="Verdana" w:hAnsi="Verdana"/>
+          <w:lang w:eastAsia="en-GB"/>
+        </w:rPr>
+        <w:t xml:space="preserve">By panning around the </w:t>
+      </w:r>
+      <w:proofErr w:type="gramStart"/>
+      <w:r>
+        <w:rPr>
+          <w:rFonts w:ascii="Verdana" w:hAnsi="Verdana"/>
+          <w:lang w:eastAsia="en-GB"/>
+        </w:rPr>
+        <w:t>map</w:t>
+      </w:r>
+      <w:proofErr w:type="gramEnd"/>
+      <w:r>
+        <w:rPr>
+          <w:rFonts w:ascii="Verdana" w:hAnsi="Verdana"/>
+          <w:lang w:eastAsia="en-GB"/>
+        </w:rPr>
+        <w:t xml:space="preserve"> the user can see nearby chefs.</w:t>
+      </w:r>
+    </w:p>
+    <w:p>
+      <w:pPr>
+        <w:pStyle w:val="ListParagraph"/>
+        <w:numPr>
+          <w:ilvl w:val="0"/>
+          <w:numId w:val="1"/>
+        </w:numPr>
+        <w:rPr>
+          <w:rFonts w:ascii="Verdana" w:hAnsi="Verdana"/>
+          <w:lang w:eastAsia="en-GB"/>
+        </w:rPr>
+      </w:pPr>
+      <w:r>
+        <w:rPr>
+          <w:rFonts w:ascii="Verdana" w:hAnsi="Verdana"/>
+          <w:lang w:eastAsia="en-GB"/>
+        </w:rPr>
+        <w:t>The middle of the three left hand buttons can be used to refresh the locations of chefs.</w:t>
+      </w:r>
+    </w:p>
+    <w:p>
+      <w:pPr>
+        <w:pStyle w:val="ListParagraph"/>
+        <w:numPr>
+          <w:ilvl w:val="0"/>
+          <w:numId w:val="1"/>
+        </w:numPr>
+        <w:rPr>
+          <w:rFonts w:ascii="Verdana" w:hAnsi="Verdana"/>
+          <w:lang w:eastAsia="en-GB"/>
+        </w:rPr>
+      </w:pPr>
+      <w:r>
+        <w:rPr>
+          <w:rFonts w:ascii="Verdana" w:hAnsi="Verdana"/>
+          <w:lang w:eastAsia="en-GB"/>
+        </w:rPr>
+        <w:t>Clicking on a chef shows their name and food speciality</w:t>
+      </w:r>
+      <w:r>
+        <w:rPr>
+          <w:rFonts w:ascii="Verdana" w:hAnsi="Verdana"/>
+          <w:lang w:eastAsia="en-GB"/>
+        </w:rPr>
+        <w:t>.</w:t>
+      </w:r>
+    </w:p>
+    <w:p>
+      <w:pPr>
+        <w:pStyle w:val="ListParagraph"/>
+        <w:numPr>
+          <w:ilvl w:val="0"/>
+          <w:numId w:val="1"/>
+        </w:numPr>
+        <w:rPr>
+          <w:rFonts w:ascii="Verdana" w:hAnsi="Verdana"/>
+          <w:lang w:eastAsia="en-GB"/>
+        </w:rPr>
+      </w:pPr>
+      <w:r>
+        <w:rPr>
+          <w:rFonts w:ascii="Verdana" w:hAnsi="Verdana"/>
+          <w:lang w:eastAsia="en-GB"/>
+        </w:rPr>
+        <w:t xml:space="preserve">Clicking on this then brings up a list of all the </w:t>
+      </w:r>
+      <w:r>
+        <w:rPr>
+          <w:rFonts w:ascii="Verdana" w:hAnsi="Verdana"/>
+          <w:lang w:eastAsia="en-GB"/>
+        </w:rPr>
+        <w:t>meals a chef has.</w:t>
+      </w:r>
+      <w:r>
+        <w:rPr>
+          <w:rFonts w:ascii="Verdana" w:hAnsi="Verdana"/>
+          <w:lang w:eastAsia="en-GB"/>
+        </w:rPr>
+        <w:t xml:space="preserve"> Each meal has a name, rating, and weather or not it is on sale</w:t>
+      </w:r>
+      <w:r>
+        <w:rPr>
+          <w:rFonts w:ascii="Verdana" w:hAnsi="Verdana"/>
+          <w:lang w:eastAsia="en-GB"/>
+        </w:rPr>
+        <w:t>, clicking on one of these displays the meal.</w:t>
+      </w:r>
+      <w:r>
+        <w:rPr>
+          <w:rFonts w:ascii="Verdana" w:hAnsi="Verdana"/>
+          <w:lang w:eastAsia="en-GB"/>
+        </w:rPr>
+        <w:t xml:space="preserve"> </w:t>
+      </w:r>
+      <w:r>
+        <w:rPr>
+          <w:rFonts w:ascii="Verdana" w:hAnsi="Verdana"/>
+          <w:lang w:eastAsia="en-GB"/>
+        </w:rPr>
+        <w:t xml:space="preserve">We will </w:t>
+      </w:r>
+      <w:r>
+        <w:rPr>
+          <w:rFonts w:ascii="Verdana" w:hAnsi="Verdana"/>
+          <w:lang w:eastAsia="en-GB"/>
+        </w:rPr>
+        <w:t xml:space="preserve">check out this </w:t>
+      </w:r>
+      <w:r>
+        <w:rPr>
+          <w:rFonts w:ascii="Verdana" w:hAnsi="Verdana"/>
+          <w:lang w:eastAsia="en-GB"/>
+        </w:rPr>
+        <w:t>functionality</w:t>
+      </w:r>
+      <w:r>
+        <w:rPr>
+          <w:rFonts w:ascii="Verdana" w:hAnsi="Verdana"/>
+          <w:lang w:eastAsia="en-GB"/>
+        </w:rPr>
+        <w:t xml:space="preserve"> in a second via an alternative route. </w:t>
+      </w:r>
+    </w:p>
+    <w:p>
+      <w:pPr>
+        <w:pStyle w:val="ListParagraph"/>
+        <w:numPr>
+          <w:ilvl w:val="0"/>
+          <w:numId w:val="1"/>
+        </w:numPr>
+        <w:rPr>
+          <w:rFonts w:ascii="Verdana" w:hAnsi="Verdana"/>
+          <w:lang w:eastAsia="en-GB"/>
+        </w:rPr>
+      </w:pPr>
+      <w:r>
+        <w:rPr>
+          <w:rFonts w:ascii="Verdana" w:hAnsi="Verdana"/>
+          <w:lang w:eastAsia="en-GB"/>
+        </w:rPr>
+        <w:lastRenderedPageBreak/>
+        <w:t xml:space="preserve">Pressing the search icon </w:t>
+      </w:r>
+      <w:r>
+        <w:rPr>
+          <w:rFonts w:ascii="Verdana" w:hAnsi="Verdana"/>
+          <w:lang w:eastAsia="en-GB"/>
+        </w:rPr>
+        <w:t>on the home page brings up the search page. Here a list of all chefs is displayed, along with an image, their rating and food specialty.</w:t>
+      </w:r>
+    </w:p>
+    <w:p>
+      <w:pPr>
+        <w:pStyle w:val="ListParagraph"/>
+        <w:numPr>
+          <w:ilvl w:val="0"/>
+          <w:numId w:val="1"/>
+        </w:numPr>
+        <w:rPr>
+          <w:rFonts w:ascii="Verdana" w:hAnsi="Verdana"/>
+          <w:lang w:eastAsia="en-GB"/>
+        </w:rPr>
+      </w:pPr>
+      <w:r>
+        <w:rPr>
+          <w:rFonts w:ascii="Verdana" w:hAnsi="Verdana"/>
+          <w:lang w:eastAsia="en-GB"/>
+        </w:rPr>
+        <w:t>You can search for a chef using the search bar as such</w:t>
+      </w:r>
+      <w:r>
+        <w:rPr>
+          <w:rFonts w:ascii="Verdana" w:hAnsi="Verdana"/>
+          <w:lang w:eastAsia="en-GB"/>
+        </w:rPr>
+        <w:t>.</w:t>
+      </w:r>
+      <w:r>
+        <w:rPr>
+          <w:rFonts w:ascii="Verdana" w:hAnsi="Verdana"/>
+          <w:lang w:eastAsia="en-GB"/>
+        </w:rPr>
+        <w:t xml:space="preserve"> </w:t>
+      </w:r>
+    </w:p>
+    <w:p>
+      <w:pPr>
+        <w:pStyle w:val="ListParagraph"/>
+        <w:numPr>
+          <w:ilvl w:val="0"/>
+          <w:numId w:val="1"/>
+        </w:numPr>
+        <w:rPr>
+          <w:rFonts w:ascii="Verdana" w:hAnsi="Verdana"/>
+          <w:lang w:eastAsia="en-GB"/>
+        </w:rPr>
+      </w:pPr>
+      <w:r>
+        <w:rPr>
+          <w:rFonts w:ascii="Verdana" w:hAnsi="Verdana"/>
+          <w:lang w:eastAsia="en-GB"/>
+        </w:rPr>
+        <w:t>Selecting a chef brings up the page we have seen previously displaying all the meals of a chef.</w:t>
+      </w:r>
+    </w:p>
+    <w:p>
+      <w:pPr>
+        <w:pStyle w:val="ListParagraph"/>
+        <w:numPr>
+          <w:ilvl w:val="0"/>
+          <w:numId w:val="1"/>
+        </w:numPr>
+        <w:rPr>
+          <w:rFonts w:ascii="Verdana" w:hAnsi="Verdana"/>
+          <w:lang w:eastAsia="en-GB"/>
+        </w:rPr>
+      </w:pPr>
+      <w:r>
+        <w:rPr>
+          <w:rFonts w:ascii="Verdana" w:hAnsi="Verdana"/>
+          <w:lang w:eastAsia="en-GB"/>
+        </w:rPr>
+        <w:t>Clicking on the meal takes us to the meals page.</w:t>
+      </w:r>
+    </w:p>
+    <w:p>
+      <w:pPr>
+        <w:pStyle w:val="ListParagraph"/>
+        <w:numPr>
+          <w:ilvl w:val="0"/>
+          <w:numId w:val="1"/>
+        </w:numPr>
+        <w:rPr>
+          <w:rFonts w:ascii="Verdana" w:hAnsi="Verdana"/>
+          <w:lang w:eastAsia="en-GB"/>
+        </w:rPr>
+      </w:pPr>
+      <w:r>
+        <w:rPr>
+          <w:rFonts w:ascii="Verdana" w:hAnsi="Verdana"/>
+          <w:lang w:eastAsia="en-GB"/>
+        </w:rPr>
+        <w:t>Here we see the name, price, rating, ingredients of the meal. Clicking here (the I) displays the meals allergen information.</w:t>
+      </w:r>
+      <w:r>
+        <w:rPr>
+          <w:rFonts w:ascii="Verdana" w:hAnsi="Verdana"/>
+          <w:lang w:eastAsia="en-GB"/>
+        </w:rPr>
+        <w:t xml:space="preserve"> </w:t>
+      </w:r>
+    </w:p>
+    <w:p>
+      <w:pPr>
+        <w:pStyle w:val="ListParagraph"/>
+        <w:numPr>
+          <w:ilvl w:val="0"/>
+          <w:numId w:val="1"/>
+        </w:numPr>
+        <w:rPr>
+          <w:rFonts w:ascii="Verdana" w:hAnsi="Verdana"/>
+          <w:lang w:eastAsia="en-GB"/>
+        </w:rPr>
+      </w:pPr>
+      <w:r>
+        <w:rPr>
+          <w:rFonts w:ascii="Verdana" w:hAnsi="Verdana"/>
+          <w:lang w:eastAsia="en-GB"/>
+        </w:rPr>
+        <w:t>Below this is the address of the chef.</w:t>
+      </w:r>
+    </w:p>
+    <w:p>
+      <w:pPr>
+        <w:pStyle w:val="ListParagraph"/>
+        <w:numPr>
+          <w:ilvl w:val="0"/>
+          <w:numId w:val="1"/>
+        </w:numPr>
+        <w:rPr>
+          <w:rFonts w:ascii="Verdana" w:hAnsi="Verdana"/>
+          <w:lang w:eastAsia="en-GB"/>
+        </w:rPr>
+      </w:pPr>
+      <w:r>
+        <w:rPr>
+          <w:rFonts w:ascii="Verdana" w:hAnsi="Verdana"/>
+          <w:lang w:eastAsia="en-GB"/>
+        </w:rPr>
+        <w:t xml:space="preserve">To order a meal, simply enter the number of meals you would like to </w:t>
+      </w:r>
+      <w:r>
+        <w:rPr>
+          <w:rFonts w:ascii="Verdana" w:hAnsi="Verdana"/>
+          <w:lang w:eastAsia="en-GB"/>
+        </w:rPr>
+        <w:t>order and</w:t>
+      </w:r>
+      <w:r>
+        <w:rPr>
+          <w:rFonts w:ascii="Verdana" w:hAnsi="Verdana"/>
+          <w:lang w:eastAsia="en-GB"/>
+        </w:rPr>
+        <w:t xml:space="preserve"> specify ‘eat in’ or ‘takeaway’</w:t>
+      </w:r>
+      <w:r>
+        <w:rPr>
+          <w:rFonts w:ascii="Verdana" w:hAnsi="Verdana"/>
+          <w:lang w:eastAsia="en-GB"/>
+        </w:rPr>
+        <w:t>.</w:t>
+      </w:r>
+      <w:r>
+        <w:rPr>
+          <w:rFonts w:ascii="Verdana" w:hAnsi="Verdana"/>
+          <w:lang w:eastAsia="en-GB"/>
+        </w:rPr>
+        <w:t xml:space="preserve"> Then press the order button.</w:t>
+      </w:r>
+      <w:r>
+        <w:rPr>
+          <w:rFonts w:ascii="Verdana" w:hAnsi="Verdana"/>
+          <w:lang w:eastAsia="en-GB"/>
+        </w:rPr>
+        <w:t xml:space="preserve"> A prompt requesting if you would like to continue shopping appears. </w:t>
+      </w:r>
+      <w:r>
+        <w:rPr>
+          <w:rFonts w:ascii="Verdana" w:hAnsi="Verdana"/>
+          <w:lang w:eastAsia="en-GB"/>
+        </w:rPr>
+        <w:t>Let’s</w:t>
+      </w:r>
+      <w:r>
+        <w:rPr>
+          <w:rFonts w:ascii="Verdana" w:hAnsi="Verdana"/>
+          <w:lang w:eastAsia="en-GB"/>
+        </w:rPr>
+        <w:t xml:space="preserve"> </w:t>
+      </w:r>
+      <w:r>
+        <w:rPr>
+          <w:rFonts w:ascii="Verdana" w:hAnsi="Verdana"/>
+          <w:lang w:eastAsia="en-GB"/>
+        </w:rPr>
+        <w:t>continue shopping and add one more meal.</w:t>
+      </w:r>
+    </w:p>
+    <w:p>
+      <w:pPr>
+        <w:pStyle w:val="ListParagraph"/>
+        <w:numPr>
+          <w:ilvl w:val="0"/>
+          <w:numId w:val="1"/>
+        </w:numPr>
+        <w:rPr>
+          <w:rFonts w:ascii="Verdana" w:hAnsi="Verdana"/>
+          <w:lang w:eastAsia="en-GB"/>
+        </w:rPr>
+      </w:pPr>
+      <w:r>
+        <w:rPr>
+          <w:rFonts w:ascii="Verdana" w:hAnsi="Verdana"/>
+          <w:lang w:eastAsia="en-GB"/>
+        </w:rPr>
+        <w:t>Now let’s</w:t>
+      </w:r>
+      <w:r>
+        <w:rPr>
+          <w:rFonts w:ascii="Verdana" w:hAnsi="Verdana"/>
+          <w:lang w:eastAsia="en-GB"/>
+        </w:rPr>
+        <w:t xml:space="preserve"> checkout our meals.</w:t>
+      </w:r>
+    </w:p>
+    <w:p>
+      <w:pPr>
+        <w:ind w:left="360"/>
+        <w:rPr>
+          <w:rFonts w:ascii="Verdana" w:hAnsi="Verdana"/>
+          <w:lang w:eastAsia="en-GB"/>
+        </w:rPr>
+      </w:pPr>
+      <w:r>
+        <w:rPr>
+          <w:rFonts w:ascii="Verdana" w:hAnsi="Verdana"/>
+          <w:lang w:eastAsia="en-GB"/>
+        </w:rPr>
+        <w:t>Basket page</w:t>
+      </w:r>
+    </w:p>
+    <w:p>
+      <w:pPr>
+        <w:pStyle w:val="ListParagraph"/>
+        <w:numPr>
+          <w:ilvl w:val="0"/>
+          <w:numId w:val="1"/>
+        </w:numPr>
+        <w:rPr>
+          <w:rFonts w:ascii="Verdana" w:hAnsi="Verdana"/>
+          <w:lang w:eastAsia="en-GB"/>
+        </w:rPr>
+      </w:pPr>
+      <w:r>
+        <w:rPr>
+          <w:rFonts w:ascii="Verdana" w:hAnsi="Verdana"/>
+          <w:lang w:eastAsia="en-GB"/>
+        </w:rPr>
+        <w:t>This brings us to the basket page</w:t>
+      </w:r>
+      <w:r>
+        <w:rPr>
+          <w:rFonts w:ascii="Verdana" w:hAnsi="Verdana"/>
+          <w:lang w:eastAsia="en-GB"/>
+        </w:rPr>
+        <w:t xml:space="preserve">, </w:t>
+      </w:r>
+      <w:r>
+        <w:rPr>
+          <w:rFonts w:ascii="Verdana" w:hAnsi="Verdana"/>
+          <w:lang w:eastAsia="en-GB"/>
+        </w:rPr>
+        <w:t>where the items ordered are listed.</w:t>
+      </w:r>
+      <w:r>
+        <w:rPr>
+          <w:rFonts w:ascii="Verdana" w:hAnsi="Verdana"/>
+          <w:lang w:eastAsia="en-GB"/>
+        </w:rPr>
+        <w:t xml:space="preserve"> Each item shows a picture, name and price of the meal as well as the options to edit the amount of meals to </w:t>
+      </w:r>
+      <w:proofErr w:type="gramStart"/>
+      <w:r>
+        <w:rPr>
+          <w:rFonts w:ascii="Verdana" w:hAnsi="Verdana"/>
+          <w:lang w:eastAsia="en-GB"/>
+        </w:rPr>
+        <w:t>order, or</w:t>
+      </w:r>
+      <w:proofErr w:type="gramEnd"/>
+      <w:r>
+        <w:rPr>
+          <w:rFonts w:ascii="Verdana" w:hAnsi="Verdana"/>
+          <w:lang w:eastAsia="en-GB"/>
+        </w:rPr>
+        <w:t xml:space="preserve"> remove the meal from the basket.</w:t>
+      </w:r>
+      <w:r>
+        <w:rPr>
+          <w:rFonts w:ascii="Verdana" w:hAnsi="Verdana"/>
+          <w:lang w:eastAsia="en-GB"/>
+        </w:rPr>
+        <w:t xml:space="preserve"> </w:t>
+      </w:r>
+      <w:r>
+        <w:rPr>
+          <w:rFonts w:ascii="Verdana" w:hAnsi="Verdana"/>
+          <w:lang w:eastAsia="en-GB"/>
+        </w:rPr>
+        <w:t>The price displayed is the price of an individual meal.</w:t>
+      </w:r>
+      <w:r>
+        <w:rPr>
+          <w:rFonts w:ascii="Verdana" w:hAnsi="Verdana"/>
+          <w:lang w:eastAsia="en-GB"/>
+        </w:rPr>
+        <w:t xml:space="preserve"> Once the items have been checkout however this price is </w:t>
       </w:r>
       <w:proofErr w:type="spellStart"/>
       <w:r>
         <w:rPr>
           <w:rFonts w:ascii="Verdana" w:hAnsi="Verdana"/>
-        </w:rPr>
-        <w:t>Neitz</w:t>
+          <w:lang w:eastAsia="en-GB"/>
+        </w:rPr>
+        <w:t>talleyed</w:t>
       </w:r>
       <w:proofErr w:type="spellEnd"/>
       <w:r>
         <w:rPr>
           <w:rFonts w:ascii="Verdana" w:hAnsi="Verdana"/>
-        </w:rPr>
-        <w:t>, Maureen, 2007</w:t>
-      </w:r>
-      <w:r>
-        <w:rPr>
-          <w:rFonts w:ascii="Verdana" w:hAnsi="Verdana"/>
-          <w:lang w:eastAsia="en-GB"/>
-        </w:rPr>
-        <w:t>), these specific combinations have been avoided.</w:t>
-      </w:r>
-    </w:p>
-    <w:p>
-      <w:pPr>
-        <w:rPr>
-          <w:rFonts w:ascii="Verdana" w:hAnsi="Verdana"/>
-          <w:lang w:eastAsia="en-GB"/>
-        </w:rPr>
-      </w:pPr>
-      <w:r>
-        <w:rPr>
-          <w:rFonts w:ascii="Verdana" w:hAnsi="Verdana"/>
-          <w:lang w:eastAsia="en-GB"/>
-        </w:rPr>
-        <w:t xml:space="preserve">Thanks to Android’s configuration settings allowing users to scale text larger if needed, little consideration as to the size of the apps text is required. Therefore, text of the app will be designed to be legible for users without any text size vision impairments. Positioning of text however will need to account for the fact that the text may be scaled to maintain a clear appearance. </w:t>
-      </w:r>
-    </w:p>
-    <w:p/>
+          <w:lang w:eastAsia="en-GB"/>
+        </w:rPr>
+        <w:t xml:space="preserve"> up.</w:t>
+      </w:r>
+    </w:p>
+    <w:p>
+      <w:pPr>
+        <w:pStyle w:val="ListParagraph"/>
+        <w:numPr>
+          <w:ilvl w:val="0"/>
+          <w:numId w:val="1"/>
+        </w:numPr>
+        <w:rPr>
+          <w:rFonts w:ascii="Verdana" w:hAnsi="Verdana"/>
+          <w:lang w:eastAsia="en-GB"/>
+        </w:rPr>
+      </w:pPr>
+      <w:r>
+        <w:rPr>
+          <w:rFonts w:ascii="Verdana" w:hAnsi="Verdana"/>
+          <w:lang w:eastAsia="en-GB"/>
+        </w:rPr>
+        <w:t>The basket page can be accessed from the navigation bar as such.</w:t>
+      </w:r>
+    </w:p>
+    <w:p>
+      <w:pPr>
+        <w:pStyle w:val="ListParagraph"/>
+        <w:numPr>
+          <w:ilvl w:val="0"/>
+          <w:numId w:val="1"/>
+        </w:numPr>
+        <w:rPr>
+          <w:rFonts w:ascii="Verdana" w:hAnsi="Verdana"/>
+          <w:lang w:eastAsia="en-GB"/>
+        </w:rPr>
+      </w:pPr>
+      <w:r>
+        <w:rPr>
+          <w:rFonts w:ascii="Verdana" w:hAnsi="Verdana"/>
+          <w:lang w:eastAsia="en-GB"/>
+        </w:rPr>
+        <w:t>Pressing checkout at the bottom of the page</w:t>
+      </w:r>
+      <w:r>
+        <w:rPr>
+          <w:rFonts w:ascii="Verdana" w:hAnsi="Verdana"/>
+          <w:lang w:eastAsia="en-GB"/>
+        </w:rPr>
+        <w:t xml:space="preserve"> navigates the user to the ‘my orders’ page, which is also accessible from the adds</w:t>
+      </w:r>
+      <w:r>
+        <w:rPr>
+          <w:rFonts w:ascii="Verdana" w:hAnsi="Verdana"/>
+          <w:lang w:eastAsia="en-GB"/>
+        </w:rPr>
+        <w:t xml:space="preserve"> the basket items to the </w:t>
+      </w:r>
+      <w:proofErr w:type="gramStart"/>
+      <w:r>
+        <w:rPr>
+          <w:rFonts w:ascii="Verdana" w:hAnsi="Verdana"/>
+          <w:lang w:eastAsia="en-GB"/>
+        </w:rPr>
+        <w:t>users</w:t>
+      </w:r>
+      <w:proofErr w:type="gramEnd"/>
+      <w:r>
+        <w:rPr>
+          <w:rFonts w:ascii="Verdana" w:hAnsi="Verdana"/>
+          <w:lang w:eastAsia="en-GB"/>
+        </w:rPr>
+        <w:t xml:space="preserve"> orders.</w:t>
+      </w:r>
+    </w:p>
+    <w:p>
+      <w:pPr>
+        <w:pStyle w:val="ListParagraph"/>
+        <w:numPr>
+          <w:ilvl w:val="0"/>
+          <w:numId w:val="1"/>
+        </w:numPr>
+        <w:rPr>
+          <w:rFonts w:ascii="Verdana" w:hAnsi="Verdana"/>
+          <w:lang w:eastAsia="en-GB"/>
+        </w:rPr>
+      </w:pPr>
+      <w:r>
+        <w:rPr>
+          <w:rFonts w:ascii="Verdana" w:hAnsi="Verdana"/>
+          <w:lang w:eastAsia="en-GB"/>
+        </w:rPr>
+        <w:t>Here the user can see a list of their current active orders</w:t>
+      </w:r>
+      <w:r>
+        <w:rPr>
+          <w:rFonts w:ascii="Verdana" w:hAnsi="Verdana"/>
+          <w:lang w:eastAsia="en-GB"/>
+        </w:rPr>
+        <w:t xml:space="preserve">, which display the </w:t>
+      </w:r>
+      <w:proofErr w:type="gramStart"/>
+      <w:r>
+        <w:rPr>
+          <w:rFonts w:ascii="Verdana" w:hAnsi="Verdana"/>
+          <w:lang w:eastAsia="en-GB"/>
+        </w:rPr>
+        <w:t>tallied up</w:t>
+      </w:r>
+      <w:proofErr w:type="gramEnd"/>
+      <w:r>
+        <w:rPr>
+          <w:rFonts w:ascii="Verdana" w:hAnsi="Verdana"/>
+          <w:lang w:eastAsia="en-GB"/>
+        </w:rPr>
+        <w:t xml:space="preserve"> price, the number of portions and the name of the meal</w:t>
+      </w:r>
+      <w:r>
+        <w:rPr>
+          <w:rFonts w:ascii="Verdana" w:hAnsi="Verdana"/>
+          <w:lang w:eastAsia="en-GB"/>
+        </w:rPr>
+        <w:t xml:space="preserve"> </w:t>
+      </w:r>
+      <w:proofErr w:type="spellStart"/>
+      <w:r>
+        <w:rPr>
+          <w:rFonts w:ascii="Verdana" w:hAnsi="Verdana"/>
+          <w:lang w:eastAsia="en-GB"/>
+        </w:rPr>
+        <w:t>orderd</w:t>
+      </w:r>
+      <w:proofErr w:type="spellEnd"/>
+      <w:r>
+        <w:rPr>
+          <w:rFonts w:ascii="Verdana" w:hAnsi="Verdana"/>
+          <w:lang w:eastAsia="en-GB"/>
+        </w:rPr>
+        <w:t>.</w:t>
+      </w:r>
+      <w:r>
+        <w:rPr>
+          <w:rFonts w:ascii="Verdana" w:hAnsi="Verdana"/>
+          <w:lang w:eastAsia="en-GB"/>
+        </w:rPr>
+        <w:t xml:space="preserve"> Clicking on an order brings us to the meetup and chat page.</w:t>
+      </w:r>
+    </w:p>
+    <w:p>
+      <w:pPr>
+        <w:pStyle w:val="ListParagraph"/>
+        <w:numPr>
+          <w:ilvl w:val="0"/>
+          <w:numId w:val="1"/>
+        </w:numPr>
+        <w:rPr>
+          <w:rFonts w:ascii="Verdana" w:hAnsi="Verdana"/>
+          <w:lang w:eastAsia="en-GB"/>
+        </w:rPr>
+      </w:pPr>
+      <w:r>
+        <w:rPr>
+          <w:rFonts w:ascii="Verdana" w:hAnsi="Verdana"/>
+          <w:lang w:eastAsia="en-GB"/>
+        </w:rPr>
+        <w:t>Here we see the name of the chef were meeting along with their address. A chat is available to discuss delivery times and progress depending on who’s meeting who.</w:t>
+      </w:r>
+      <w:r>
+        <w:rPr>
+          <w:rFonts w:ascii="Verdana" w:hAnsi="Verdana"/>
+          <w:lang w:eastAsia="en-GB"/>
+        </w:rPr>
+        <w:t xml:space="preserve"> </w:t>
+      </w:r>
+    </w:p>
+    <w:p>
+      <w:pPr>
+        <w:pStyle w:val="ListParagraph"/>
+        <w:numPr>
+          <w:ilvl w:val="0"/>
+          <w:numId w:val="1"/>
+        </w:numPr>
+        <w:rPr>
+          <w:rFonts w:ascii="Verdana" w:hAnsi="Verdana"/>
+          <w:lang w:eastAsia="en-GB"/>
+        </w:rPr>
+      </w:pPr>
+      <w:r>
+        <w:rPr>
+          <w:rFonts w:ascii="Verdana" w:hAnsi="Verdana"/>
+          <w:lang w:eastAsia="en-GB"/>
+        </w:rPr>
+        <w:t>Here’s an example chat</w:t>
+      </w:r>
+      <w:r>
+        <w:rPr>
+          <w:rFonts w:ascii="Verdana" w:hAnsi="Verdana"/>
+          <w:lang w:eastAsia="en-GB"/>
+        </w:rPr>
+        <w:t>.</w:t>
+      </w:r>
+      <w:r>
+        <w:rPr>
+          <w:rFonts w:ascii="Verdana" w:hAnsi="Verdana"/>
+          <w:lang w:eastAsia="en-GB"/>
+        </w:rPr>
+        <w:t xml:space="preserve"> And response. </w:t>
+      </w:r>
+    </w:p>
+    <w:p>
+      <w:pPr>
+        <w:pStyle w:val="ListParagraph"/>
+        <w:numPr>
+          <w:ilvl w:val="0"/>
+          <w:numId w:val="1"/>
+        </w:numPr>
+        <w:rPr>
+          <w:rFonts w:ascii="Verdana" w:hAnsi="Verdana"/>
+          <w:lang w:eastAsia="en-GB"/>
+        </w:rPr>
+      </w:pPr>
+      <w:r>
+        <w:rPr>
+          <w:rFonts w:ascii="Verdana" w:hAnsi="Verdana"/>
+          <w:lang w:eastAsia="en-GB"/>
+        </w:rPr>
+        <w:t xml:space="preserve">Once the meal is finished, </w:t>
+      </w:r>
+      <w:r>
+        <w:rPr>
+          <w:rFonts w:ascii="Verdana" w:hAnsi="Verdana"/>
+          <w:lang w:eastAsia="en-GB"/>
+        </w:rPr>
+        <w:t>the user can press the done button.</w:t>
+      </w:r>
+    </w:p>
+    <w:p>
+      <w:pPr>
+        <w:pStyle w:val="ListParagraph"/>
+        <w:numPr>
+          <w:ilvl w:val="0"/>
+          <w:numId w:val="1"/>
+        </w:numPr>
+        <w:rPr>
+          <w:rFonts w:ascii="Verdana" w:hAnsi="Verdana"/>
+          <w:lang w:eastAsia="en-GB"/>
+        </w:rPr>
+      </w:pPr>
+      <w:r>
+        <w:rPr>
+          <w:rFonts w:ascii="Verdana" w:hAnsi="Verdana"/>
+          <w:lang w:eastAsia="en-GB"/>
+        </w:rPr>
+        <w:t xml:space="preserve">A rating bar comes up for the user to rate their experience. </w:t>
+      </w:r>
+    </w:p>
+    <w:p>
+      <w:pPr>
+        <w:pStyle w:val="ListParagraph"/>
+        <w:numPr>
+          <w:ilvl w:val="0"/>
+          <w:numId w:val="1"/>
+        </w:numPr>
+        <w:rPr>
+          <w:rFonts w:ascii="Verdana" w:hAnsi="Verdana"/>
+          <w:lang w:eastAsia="en-GB"/>
+        </w:rPr>
+      </w:pPr>
+      <w:r>
+        <w:rPr>
+          <w:rFonts w:ascii="Verdana" w:hAnsi="Verdana"/>
+          <w:lang w:eastAsia="en-GB"/>
+        </w:rPr>
+        <w:t>After pressing done, a final prompt to finalize the order pops up.</w:t>
+      </w:r>
+    </w:p>
+    <w:p>
+      <w:pPr>
+        <w:pStyle w:val="ListParagraph"/>
+        <w:numPr>
+          <w:ilvl w:val="0"/>
+          <w:numId w:val="1"/>
+        </w:numPr>
+        <w:rPr>
+          <w:rFonts w:ascii="Verdana" w:hAnsi="Verdana"/>
+          <w:lang w:eastAsia="en-GB"/>
+        </w:rPr>
+      </w:pPr>
+      <w:r>
+        <w:rPr>
+          <w:rFonts w:ascii="Verdana" w:hAnsi="Verdana"/>
+          <w:lang w:eastAsia="en-GB"/>
+        </w:rPr>
+        <w:t xml:space="preserve">Pressing yes finalizes the </w:t>
+      </w:r>
+      <w:proofErr w:type="gramStart"/>
+      <w:r>
+        <w:rPr>
+          <w:rFonts w:ascii="Verdana" w:hAnsi="Verdana"/>
+          <w:lang w:eastAsia="en-GB"/>
+        </w:rPr>
+        <w:t>order, and</w:t>
+      </w:r>
+      <w:proofErr w:type="gramEnd"/>
+      <w:r>
+        <w:rPr>
+          <w:rFonts w:ascii="Verdana" w:hAnsi="Verdana"/>
+          <w:lang w:eastAsia="en-GB"/>
+        </w:rPr>
+        <w:t xml:space="preserve"> brings us back to the home page.</w:t>
+      </w:r>
+    </w:p>
+    <w:p>
+      <w:pPr>
+        <w:rPr>
+          <w:rFonts w:ascii="Verdana" w:hAnsi="Verdana"/>
+          <w:lang w:eastAsia="en-GB"/>
+        </w:rPr>
+      </w:pPr>
+    </w:p>
+    <w:p>
+      <w:pPr>
+        <w:rPr>
+          <w:rFonts w:ascii="Verdana" w:hAnsi="Verdana"/>
+          <w:lang w:eastAsia="en-GB"/>
+        </w:rPr>
+      </w:pPr>
+      <w:r>
+        <w:rPr>
+          <w:rFonts w:ascii="Verdana" w:hAnsi="Verdana"/>
+          <w:lang w:eastAsia="en-GB"/>
+        </w:rPr>
+        <w:t xml:space="preserve">Home page </w:t>
+      </w:r>
+      <w:r>
+        <w:rPr>
+          <w:rFonts w:ascii="Verdana" w:hAnsi="Verdana"/>
+          <w:lang w:eastAsia="en-GB"/>
+        </w:rPr>
+        <w:sym w:font="Wingdings" w:char="F0E0"/>
+      </w:r>
+      <w:r>
+        <w:rPr>
+          <w:rFonts w:ascii="Verdana" w:hAnsi="Verdana"/>
+          <w:lang w:eastAsia="en-GB"/>
+        </w:rPr>
+        <w:t xml:space="preserve"> My meals</w:t>
+      </w:r>
+    </w:p>
+    <w:p>
+      <w:pPr>
+        <w:pStyle w:val="ListParagraph"/>
+        <w:numPr>
+          <w:ilvl w:val="0"/>
+          <w:numId w:val="1"/>
+        </w:numPr>
+        <w:rPr>
+          <w:rFonts w:ascii="Verdana" w:hAnsi="Verdana"/>
+          <w:lang w:eastAsia="en-GB"/>
+        </w:rPr>
+      </w:pPr>
+      <w:r>
+        <w:rPr>
+          <w:rFonts w:ascii="Verdana" w:hAnsi="Verdana"/>
+          <w:lang w:eastAsia="en-GB"/>
+        </w:rPr>
+        <w:lastRenderedPageBreak/>
+        <w:t xml:space="preserve">From here, chefs can use the navigation bar to navigate to </w:t>
+      </w:r>
+      <w:proofErr w:type="gramStart"/>
+      <w:r>
+        <w:rPr>
+          <w:rFonts w:ascii="Verdana" w:hAnsi="Verdana"/>
+          <w:lang w:eastAsia="en-GB"/>
+        </w:rPr>
+        <w:t>the my</w:t>
+      </w:r>
+      <w:proofErr w:type="gramEnd"/>
+      <w:r>
+        <w:rPr>
+          <w:rFonts w:ascii="Verdana" w:hAnsi="Verdana"/>
+          <w:lang w:eastAsia="en-GB"/>
+        </w:rPr>
+        <w:t xml:space="preserve"> meals page.</w:t>
+      </w:r>
+    </w:p>
+    <w:p>
+      <w:pPr>
+        <w:pStyle w:val="ListParagraph"/>
+        <w:numPr>
+          <w:ilvl w:val="0"/>
+          <w:numId w:val="1"/>
+        </w:numPr>
+        <w:rPr>
+          <w:rFonts w:ascii="Verdana" w:hAnsi="Verdana"/>
+          <w:lang w:eastAsia="en-GB"/>
+        </w:rPr>
+      </w:pPr>
+      <w:r>
+        <w:rPr>
+          <w:rFonts w:ascii="Verdana" w:hAnsi="Verdana"/>
+          <w:lang w:eastAsia="en-GB"/>
+        </w:rPr>
+        <w:t xml:space="preserve">This page displays all a </w:t>
+      </w:r>
+      <w:proofErr w:type="gramStart"/>
+      <w:r>
+        <w:rPr>
+          <w:rFonts w:ascii="Verdana" w:hAnsi="Verdana"/>
+          <w:lang w:eastAsia="en-GB"/>
+        </w:rPr>
+        <w:t>chefs</w:t>
+      </w:r>
+      <w:proofErr w:type="gramEnd"/>
+      <w:r>
+        <w:rPr>
+          <w:rFonts w:ascii="Verdana" w:hAnsi="Verdana"/>
+          <w:lang w:eastAsia="en-GB"/>
+        </w:rPr>
+        <w:t xml:space="preserve"> meals. Selecting the new button </w:t>
+      </w:r>
+      <w:r>
+        <w:rPr>
+          <w:rFonts w:ascii="Verdana" w:hAnsi="Verdana"/>
+          <w:lang w:eastAsia="en-GB"/>
+        </w:rPr>
+        <w:t>opens</w:t>
+      </w:r>
+      <w:r>
+        <w:rPr>
+          <w:rFonts w:ascii="Verdana" w:hAnsi="Verdana"/>
+          <w:lang w:eastAsia="en-GB"/>
+        </w:rPr>
+        <w:t xml:space="preserve"> a page to add a new meal.</w:t>
+      </w:r>
+      <w:r>
+        <w:rPr>
+          <w:rFonts w:ascii="Verdana" w:hAnsi="Verdana"/>
+          <w:lang w:eastAsia="en-GB"/>
+        </w:rPr>
+        <w:t xml:space="preserve"> A chef simply adds their information into the page. Here we can select </w:t>
+      </w:r>
+      <w:r>
+        <w:rPr>
+          <w:rFonts w:ascii="Verdana" w:hAnsi="Verdana"/>
+          <w:lang w:eastAsia="en-GB"/>
+        </w:rPr>
+        <w:t>mealtimes</w:t>
+      </w:r>
+      <w:r>
+        <w:rPr>
+          <w:rFonts w:ascii="Verdana" w:hAnsi="Verdana"/>
+          <w:lang w:eastAsia="en-GB"/>
+        </w:rPr>
+        <w:t>, and the option to set a picture for the meal is available.</w:t>
+      </w:r>
+      <w:r>
+        <w:rPr>
+          <w:rFonts w:ascii="Verdana" w:hAnsi="Verdana"/>
+          <w:lang w:eastAsia="en-GB"/>
+        </w:rPr>
+        <w:t xml:space="preserve"> This would be added to the database once the add button is </w:t>
+      </w:r>
+      <w:r>
+        <w:rPr>
+          <w:rFonts w:ascii="Verdana" w:hAnsi="Verdana"/>
+          <w:lang w:eastAsia="en-GB"/>
+        </w:rPr>
+        <w:t>pressed</w:t>
+      </w:r>
+      <w:r>
+        <w:rPr>
+          <w:rFonts w:ascii="Verdana" w:hAnsi="Verdana"/>
+          <w:lang w:eastAsia="en-GB"/>
+        </w:rPr>
+        <w:t xml:space="preserve">. </w:t>
+      </w:r>
+    </w:p>
+    <w:p>
+      <w:pPr>
+        <w:pStyle w:val="ListParagraph"/>
+        <w:numPr>
+          <w:ilvl w:val="0"/>
+          <w:numId w:val="1"/>
+        </w:numPr>
+        <w:rPr>
+          <w:rFonts w:ascii="Verdana" w:hAnsi="Verdana"/>
+          <w:lang w:eastAsia="en-GB"/>
+        </w:rPr>
+      </w:pPr>
+      <w:r>
+        <w:rPr>
+          <w:rFonts w:ascii="Verdana" w:hAnsi="Verdana"/>
+          <w:lang w:eastAsia="en-GB"/>
+        </w:rPr>
+        <w:t>Selecting a meal pops up a page to edit the meal.</w:t>
+      </w:r>
+    </w:p>
+    <w:p>
+      <w:pPr>
+        <w:pStyle w:val="ListParagraph"/>
+        <w:numPr>
+          <w:ilvl w:val="0"/>
+          <w:numId w:val="1"/>
+        </w:numPr>
+        <w:rPr>
+          <w:rFonts w:ascii="Verdana" w:hAnsi="Verdana"/>
+          <w:lang w:eastAsia="en-GB"/>
+        </w:rPr>
+      </w:pPr>
+      <w:proofErr w:type="gramStart"/>
+      <w:r>
+        <w:rPr>
+          <w:rFonts w:ascii="Verdana" w:hAnsi="Verdana"/>
+          <w:lang w:eastAsia="en-GB"/>
+        </w:rPr>
+        <w:t>Lets</w:t>
+      </w:r>
+      <w:proofErr w:type="gramEnd"/>
+      <w:r>
+        <w:rPr>
+          <w:rFonts w:ascii="Verdana" w:hAnsi="Verdana"/>
+          <w:lang w:eastAsia="en-GB"/>
+        </w:rPr>
+        <w:t xml:space="preserve"> </w:t>
+      </w:r>
+      <w:r>
+        <w:rPr>
+          <w:rFonts w:ascii="Verdana" w:hAnsi="Verdana"/>
+          <w:lang w:eastAsia="en-GB"/>
+        </w:rPr>
+        <w:t>change the time when this meal is available.</w:t>
+      </w:r>
+      <w:r>
+        <w:rPr>
+          <w:rFonts w:ascii="Verdana" w:hAnsi="Verdana"/>
+          <w:lang w:eastAsia="en-GB"/>
+        </w:rPr>
+        <w:t xml:space="preserve"> And also </w:t>
+      </w:r>
+      <w:proofErr w:type="gramStart"/>
+      <w:r>
+        <w:rPr>
+          <w:rFonts w:ascii="Verdana" w:hAnsi="Verdana"/>
+          <w:lang w:eastAsia="en-GB"/>
+        </w:rPr>
+        <w:t>lets</w:t>
+      </w:r>
+      <w:proofErr w:type="gramEnd"/>
+      <w:r>
+        <w:rPr>
+          <w:rFonts w:ascii="Verdana" w:hAnsi="Verdana"/>
+          <w:lang w:eastAsia="en-GB"/>
+        </w:rPr>
+        <w:t xml:space="preserve"> change the allergen information of the meal.</w:t>
+      </w:r>
+      <w:r>
+        <w:rPr>
+          <w:rFonts w:ascii="Verdana" w:hAnsi="Verdana"/>
+          <w:lang w:eastAsia="en-GB"/>
+        </w:rPr>
+        <w:t xml:space="preserve"> Pressing the update button</w:t>
+      </w:r>
+      <w:r>
+        <w:rPr>
+          <w:rFonts w:ascii="Verdana" w:hAnsi="Verdana"/>
+          <w:lang w:eastAsia="en-GB"/>
+        </w:rPr>
+        <w:t xml:space="preserve"> sends us back to the ‘my meals’ page as well as updating the menu app’s database with updated meals information.</w:t>
+      </w:r>
+      <w:r>
+        <w:rPr>
+          <w:rFonts w:ascii="Verdana" w:hAnsi="Verdana"/>
+          <w:lang w:eastAsia="en-GB"/>
+        </w:rPr>
+        <w:t xml:space="preserve"> As soon as the update button is pressed, the meals properties are changed for </w:t>
+      </w:r>
+      <w:r>
+        <w:rPr>
+          <w:rFonts w:ascii="Verdana" w:hAnsi="Verdana"/>
+          <w:lang w:eastAsia="en-GB"/>
+        </w:rPr>
+        <w:t>all viewers of the meals</w:t>
+      </w:r>
+      <w:r>
+        <w:rPr>
+          <w:rFonts w:ascii="Verdana" w:hAnsi="Verdana"/>
+          <w:lang w:eastAsia="en-GB"/>
+        </w:rPr>
+        <w:t>.</w:t>
+      </w:r>
+    </w:p>
+    <w:p>
+      <w:pPr>
+        <w:ind w:left="360"/>
+        <w:rPr>
+          <w:rFonts w:ascii="Verdana" w:hAnsi="Verdana"/>
+          <w:lang w:eastAsia="en-GB"/>
+        </w:rPr>
+      </w:pPr>
+    </w:p>
+    <w:p>
+      <w:pPr>
+        <w:ind w:left="360"/>
+        <w:rPr>
+          <w:rFonts w:ascii="Verdana" w:hAnsi="Verdana"/>
+          <w:lang w:eastAsia="en-GB"/>
+        </w:rPr>
+      </w:pPr>
+      <w:r>
+        <w:rPr>
+          <w:rFonts w:ascii="Verdana" w:hAnsi="Verdana"/>
+          <w:lang w:eastAsia="en-GB"/>
+        </w:rPr>
+        <w:t xml:space="preserve">My meals </w:t>
+      </w:r>
+      <w:r>
+        <w:rPr>
+          <w:rFonts w:ascii="Verdana" w:hAnsi="Verdana"/>
+          <w:lang w:eastAsia="en-GB"/>
+        </w:rPr>
+        <w:sym w:font="Wingdings" w:char="F0E0"/>
+      </w:r>
+      <w:r>
+        <w:rPr>
+          <w:rFonts w:ascii="Verdana" w:hAnsi="Verdana"/>
+          <w:lang w:eastAsia="en-GB"/>
+        </w:rPr>
+        <w:t xml:space="preserve"> settings</w:t>
+      </w:r>
+    </w:p>
+    <w:p>
+      <w:pPr>
+        <w:pStyle w:val="ListParagraph"/>
+        <w:numPr>
+          <w:ilvl w:val="0"/>
+          <w:numId w:val="1"/>
+        </w:numPr>
+        <w:rPr>
+          <w:rFonts w:ascii="Verdana" w:hAnsi="Verdana"/>
+          <w:lang w:eastAsia="en-GB"/>
+        </w:rPr>
+      </w:pPr>
+      <w:r>
+        <w:rPr>
+          <w:rFonts w:ascii="Verdana" w:hAnsi="Verdana"/>
+          <w:lang w:eastAsia="en-GB"/>
+        </w:rPr>
+        <w:t>Using the navigation bar, we can navigate to the user’s settings page. Here we see the user’s settings that we made previously.</w:t>
+      </w:r>
+      <w:r>
+        <w:rPr>
+          <w:rFonts w:ascii="Verdana" w:hAnsi="Verdana"/>
+          <w:lang w:eastAsia="en-GB"/>
+        </w:rPr>
+        <w:t xml:space="preserve"> The address and be a chef </w:t>
+      </w:r>
+      <w:proofErr w:type="gramStart"/>
+      <w:r>
+        <w:rPr>
+          <w:rFonts w:ascii="Verdana" w:hAnsi="Verdana"/>
+          <w:lang w:eastAsia="en-GB"/>
+        </w:rPr>
+        <w:t>options</w:t>
+      </w:r>
+      <w:proofErr w:type="gramEnd"/>
+      <w:r>
+        <w:rPr>
+          <w:rFonts w:ascii="Verdana" w:hAnsi="Verdana"/>
+          <w:lang w:eastAsia="en-GB"/>
+        </w:rPr>
+        <w:t xml:space="preserve"> are also there.</w:t>
+      </w:r>
+      <w:r>
+        <w:rPr>
+          <w:rFonts w:ascii="Verdana" w:hAnsi="Verdana"/>
+          <w:lang w:eastAsia="en-GB"/>
+        </w:rPr>
+        <w:t xml:space="preserve"> </w:t>
+      </w:r>
+      <w:r>
+        <w:rPr>
+          <w:rFonts w:ascii="Verdana" w:hAnsi="Verdana"/>
+          <w:lang w:eastAsia="en-GB"/>
+        </w:rPr>
+        <w:t>These can be updated with the save button.</w:t>
+      </w:r>
+    </w:p>
+    <w:p>
+      <w:pPr>
+        <w:rPr>
+          <w:rFonts w:ascii="Verdana" w:hAnsi="Verdana"/>
+          <w:lang w:eastAsia="en-GB"/>
+        </w:rPr>
+      </w:pPr>
+      <w:r>
+        <w:rPr>
+          <w:rFonts w:ascii="Verdana" w:hAnsi="Verdana"/>
+          <w:lang w:eastAsia="en-GB"/>
+        </w:rPr>
+        <w:t xml:space="preserve">Nav bar </w:t>
+      </w:r>
+      <w:r>
+        <w:rPr>
+          <w:rFonts w:ascii="Verdana" w:hAnsi="Verdana"/>
+          <w:lang w:eastAsia="en-GB"/>
+        </w:rPr>
+        <w:sym w:font="Wingdings" w:char="F0E0"/>
+      </w:r>
+    </w:p>
+    <w:p>
+      <w:pPr>
+        <w:pStyle w:val="ListParagraph"/>
+        <w:numPr>
+          <w:ilvl w:val="0"/>
+          <w:numId w:val="1"/>
+        </w:numPr>
+        <w:rPr>
+          <w:rFonts w:ascii="Verdana" w:hAnsi="Verdana"/>
+          <w:lang w:eastAsia="en-GB"/>
+        </w:rPr>
+      </w:pPr>
+      <w:r>
+        <w:rPr>
+          <w:rFonts w:ascii="Verdana" w:hAnsi="Verdana"/>
+          <w:lang w:eastAsia="en-GB"/>
+        </w:rPr>
+        <w:t>Finally,</w:t>
+      </w:r>
+      <w:r>
+        <w:rPr>
+          <w:rFonts w:ascii="Verdana" w:hAnsi="Verdana"/>
+          <w:lang w:eastAsia="en-GB"/>
+        </w:rPr>
+        <w:t xml:space="preserve"> we have the options section of the navigation bar. Here you can report an issue. </w:t>
+      </w:r>
+    </w:p>
+    <w:p>
+      <w:pPr>
+        <w:pStyle w:val="ListParagraph"/>
+        <w:numPr>
+          <w:ilvl w:val="0"/>
+          <w:numId w:val="1"/>
+        </w:numPr>
+        <w:rPr>
+          <w:rFonts w:ascii="Verdana" w:hAnsi="Verdana"/>
+          <w:lang w:eastAsia="en-GB"/>
+        </w:rPr>
+      </w:pPr>
+      <w:r>
+        <w:rPr>
+          <w:rFonts w:ascii="Verdana" w:hAnsi="Verdana"/>
+          <w:lang w:eastAsia="en-GB"/>
+        </w:rPr>
+        <w:t>Pressing ‘</w:t>
+      </w:r>
+      <w:r>
+        <w:rPr>
+          <w:rFonts w:ascii="Verdana" w:hAnsi="Verdana"/>
+          <w:lang w:eastAsia="en-GB"/>
+        </w:rPr>
+        <w:t>ok</w:t>
+      </w:r>
+      <w:r>
+        <w:rPr>
+          <w:rFonts w:ascii="Verdana" w:hAnsi="Verdana"/>
+          <w:lang w:eastAsia="en-GB"/>
+        </w:rPr>
+        <w:t xml:space="preserve">’ navigates the user to their preferred emailing </w:t>
+      </w:r>
+      <w:proofErr w:type="gramStart"/>
+      <w:r>
+        <w:rPr>
+          <w:rFonts w:ascii="Verdana" w:hAnsi="Verdana"/>
+          <w:lang w:eastAsia="en-GB"/>
+        </w:rPr>
+        <w:t>app, and</w:t>
+      </w:r>
+      <w:proofErr w:type="gramEnd"/>
+      <w:r>
+        <w:rPr>
+          <w:rFonts w:ascii="Verdana" w:hAnsi="Verdana"/>
+          <w:lang w:eastAsia="en-GB"/>
+        </w:rPr>
+        <w:t xml:space="preserve"> adds the menu app support contact email </w:t>
+      </w:r>
+      <w:r>
+        <w:rPr>
+          <w:rFonts w:ascii="Verdana" w:hAnsi="Verdana"/>
+          <w:lang w:eastAsia="en-GB"/>
+        </w:rPr>
+        <w:t>as the recipient.</w:t>
+      </w:r>
+      <w:r>
+        <w:rPr>
+          <w:rFonts w:ascii="Verdana" w:hAnsi="Verdana"/>
+          <w:lang w:eastAsia="en-GB"/>
+        </w:rPr>
+        <w:t xml:space="preserve"> </w:t>
+      </w:r>
+      <w:r>
+        <w:rPr>
+          <w:rFonts w:ascii="Verdana" w:hAnsi="Verdana"/>
+          <w:lang w:eastAsia="en-GB"/>
+        </w:rPr>
+        <w:t>Unfortunately,</w:t>
+      </w:r>
+      <w:r>
+        <w:rPr>
+          <w:rFonts w:ascii="Verdana" w:hAnsi="Verdana"/>
+          <w:lang w:eastAsia="en-GB"/>
+        </w:rPr>
+        <w:t xml:space="preserve"> email is not set up on this emulator.</w:t>
+      </w:r>
+    </w:p>
+    <w:p>
+      <w:pPr>
+        <w:pStyle w:val="ListParagraph"/>
+        <w:numPr>
+          <w:ilvl w:val="0"/>
+          <w:numId w:val="1"/>
+        </w:numPr>
+        <w:rPr>
+          <w:rFonts w:ascii="Verdana" w:hAnsi="Verdana"/>
+          <w:lang w:eastAsia="en-GB"/>
+        </w:rPr>
+      </w:pPr>
+      <w:r>
+        <w:rPr>
+          <w:rFonts w:ascii="Verdana" w:hAnsi="Verdana"/>
+          <w:lang w:eastAsia="en-GB"/>
+        </w:rPr>
+        <w:t xml:space="preserve">And </w:t>
+      </w:r>
+      <w:r>
+        <w:rPr>
+          <w:rFonts w:ascii="Verdana" w:hAnsi="Verdana"/>
+          <w:lang w:eastAsia="en-GB"/>
+        </w:rPr>
+        <w:t>finally,</w:t>
+      </w:r>
+      <w:r>
+        <w:rPr>
+          <w:rFonts w:ascii="Verdana" w:hAnsi="Verdana"/>
+          <w:lang w:eastAsia="en-GB"/>
+        </w:rPr>
+        <w:t xml:space="preserve"> we have the sign out button. Which as expected, signs out the user.</w:t>
+      </w:r>
+    </w:p>
     <w:sectPr>
       <w:pgSz w:w="11906" w:h="16838"/>
       <w:pgMar w:top="1440" w:right="1440" w:bottom="1440" w:left="1440" w:header="708" w:footer="708" w:gutter="0"/>

</xml_diff>